<commit_message>
Sectie 2 HTML gereed
Aantekeningen bij sectie 2 HTML volledig.
</commit_message>
<xml_diff>
--- a/Aantekeningen Complete Web Developer Course 2.0.docx
+++ b/Aantekeningen Complete Web Developer Course 2.0.docx
@@ -17,10 +17,2282 @@
     </w:p>
     <w:p/>
     <w:p>
-      <w:r>
+      <w:pPr>
         <w:rPr>
           <w:b/>
         </w:rPr>
+      </w:pPr>
+      <w:r>
+        <w:rPr>
+          <w:b/>
+        </w:rPr>
+        <w:t>Les 12 – Structure of a webpage</w:t>
+      </w:r>
+    </w:p>
+    <w:p/>
+    <w:p>
+      <w:pPr>
+        <w:rPr>
+          <w:color w:val="C0504D" w:themeColor="accent2"/>
+        </w:rPr>
+      </w:pPr>
+      <w:r>
+        <w:rPr>
+          <w:color w:val="C0504D" w:themeColor="accent2"/>
+        </w:rPr>
+        <w:t>&lt;html&gt;</w:t>
+      </w:r>
+    </w:p>
+    <w:p>
+      <w:pPr>
+        <w:rPr>
+          <w:color w:val="C0504D" w:themeColor="accent2"/>
+        </w:rPr>
+      </w:pPr>
+    </w:p>
+    <w:p>
+      <w:pPr>
+        <w:rPr>
+          <w:color w:val="C0504D" w:themeColor="accent2"/>
+        </w:rPr>
+      </w:pPr>
+      <w:r>
+        <w:rPr>
+          <w:color w:val="C0504D" w:themeColor="accent2"/>
+        </w:rPr>
+        <w:t xml:space="preserve">    &lt;head&gt;</w:t>
+      </w:r>
+    </w:p>
+    <w:p>
+      <w:pPr>
+        <w:rPr>
+          <w:color w:val="C0504D" w:themeColor="accent2"/>
+        </w:rPr>
+      </w:pPr>
+      <w:r>
+        <w:rPr>
+          <w:color w:val="C0504D" w:themeColor="accent2"/>
+        </w:rPr>
+        <w:t xml:space="preserve">    </w:t>
+      </w:r>
+    </w:p>
+    <w:p>
+      <w:pPr>
+        <w:rPr>
+          <w:color w:val="C0504D" w:themeColor="accent2"/>
+        </w:rPr>
+      </w:pPr>
+      <w:r>
+        <w:rPr>
+          <w:color w:val="C0504D" w:themeColor="accent2"/>
+        </w:rPr>
+        <w:t xml:space="preserve">        &lt;title&gt;My Webpage&lt;/title&gt;</w:t>
+      </w:r>
+    </w:p>
+    <w:p>
+      <w:pPr>
+        <w:rPr>
+          <w:color w:val="C0504D" w:themeColor="accent2"/>
+        </w:rPr>
+      </w:pPr>
+      <w:r>
+        <w:rPr>
+          <w:color w:val="C0504D" w:themeColor="accent2"/>
+        </w:rPr>
+        <w:t xml:space="preserve">     </w:t>
+      </w:r>
+    </w:p>
+    <w:p>
+      <w:pPr>
+        <w:rPr>
+          <w:color w:val="C0504D" w:themeColor="accent2"/>
+        </w:rPr>
+      </w:pPr>
+      <w:r>
+        <w:rPr>
+          <w:color w:val="C0504D" w:themeColor="accent2"/>
+        </w:rPr>
+        <w:t xml:space="preserve">    &lt;/head&gt;</w:t>
+      </w:r>
+    </w:p>
+    <w:p>
+      <w:pPr>
+        <w:rPr>
+          <w:color w:val="C0504D" w:themeColor="accent2"/>
+        </w:rPr>
+      </w:pPr>
+    </w:p>
+    <w:p>
+      <w:pPr>
+        <w:rPr>
+          <w:color w:val="C0504D" w:themeColor="accent2"/>
+        </w:rPr>
+      </w:pPr>
+      <w:r>
+        <w:rPr>
+          <w:color w:val="C0504D" w:themeColor="accent2"/>
+        </w:rPr>
+        <w:t xml:space="preserve">    &lt;body&gt;</w:t>
+      </w:r>
+    </w:p>
+    <w:p>
+      <w:pPr>
+        <w:rPr>
+          <w:color w:val="C0504D" w:themeColor="accent2"/>
+        </w:rPr>
+      </w:pPr>
+      <w:r>
+        <w:rPr>
+          <w:color w:val="C0504D" w:themeColor="accent2"/>
+        </w:rPr>
+        <w:t xml:space="preserve">    </w:t>
+      </w:r>
+    </w:p>
+    <w:p>
+      <w:pPr>
+        <w:rPr>
+          <w:color w:val="C0504D" w:themeColor="accent2"/>
+        </w:rPr>
+      </w:pPr>
+      <w:r>
+        <w:rPr>
+          <w:color w:val="C0504D" w:themeColor="accent2"/>
+        </w:rPr>
+        <w:t xml:space="preserve">        &lt;p&gt;Here is some text&lt;/p&gt;</w:t>
+      </w:r>
+    </w:p>
+    <w:p>
+      <w:pPr>
+        <w:rPr>
+          <w:color w:val="C0504D" w:themeColor="accent2"/>
+        </w:rPr>
+      </w:pPr>
+      <w:r>
+        <w:rPr>
+          <w:color w:val="C0504D" w:themeColor="accent2"/>
+        </w:rPr>
+        <w:t xml:space="preserve">        </w:t>
+      </w:r>
+    </w:p>
+    <w:p>
+      <w:pPr>
+        <w:rPr>
+          <w:color w:val="C0504D" w:themeColor="accent2"/>
+        </w:rPr>
+      </w:pPr>
+      <w:r>
+        <w:rPr>
+          <w:color w:val="C0504D" w:themeColor="accent2"/>
+        </w:rPr>
+        <w:t xml:space="preserve">        &lt;p&gt;Here is some more text&lt;/p&gt;</w:t>
+      </w:r>
+    </w:p>
+    <w:p>
+      <w:pPr>
+        <w:rPr>
+          <w:color w:val="C0504D" w:themeColor="accent2"/>
+        </w:rPr>
+      </w:pPr>
+      <w:r>
+        <w:rPr>
+          <w:color w:val="C0504D" w:themeColor="accent2"/>
+        </w:rPr>
+        <w:t xml:space="preserve">        </w:t>
+      </w:r>
+    </w:p>
+    <w:p>
+      <w:pPr>
+        <w:rPr>
+          <w:color w:val="C0504D" w:themeColor="accent2"/>
+        </w:rPr>
+      </w:pPr>
+      <w:r>
+        <w:rPr>
+          <w:color w:val="C0504D" w:themeColor="accent2"/>
+        </w:rPr>
+        <w:t xml:space="preserve">        &lt;p&gt;Here is some text &lt;br&gt; with a line break&lt;/p&gt;</w:t>
+      </w:r>
+    </w:p>
+    <w:p>
+      <w:pPr>
+        <w:rPr>
+          <w:color w:val="C0504D" w:themeColor="accent2"/>
+        </w:rPr>
+      </w:pPr>
+      <w:r>
+        <w:rPr>
+          <w:color w:val="C0504D" w:themeColor="accent2"/>
+        </w:rPr>
+        <w:t xml:space="preserve">    </w:t>
+      </w:r>
+    </w:p>
+    <w:p>
+      <w:pPr>
+        <w:rPr>
+          <w:color w:val="C0504D" w:themeColor="accent2"/>
+        </w:rPr>
+      </w:pPr>
+      <w:r>
+        <w:rPr>
+          <w:color w:val="C0504D" w:themeColor="accent2"/>
+        </w:rPr>
+        <w:t xml:space="preserve">    &lt;/body&gt;</w:t>
+      </w:r>
+    </w:p>
+    <w:p>
+      <w:pPr>
+        <w:rPr>
+          <w:color w:val="C0504D" w:themeColor="accent2"/>
+        </w:rPr>
+      </w:pPr>
+    </w:p>
+    <w:p>
+      <w:pPr>
+        <w:rPr>
+          <w:color w:val="C0504D" w:themeColor="accent2"/>
+        </w:rPr>
+      </w:pPr>
+      <w:r>
+        <w:rPr>
+          <w:color w:val="C0504D" w:themeColor="accent2"/>
+        </w:rPr>
+        <w:t>&lt;/html&gt;</w:t>
+      </w:r>
+    </w:p>
+    <w:p/>
+    <w:p/>
+    <w:p>
+      <w:pPr>
+        <w:rPr>
+          <w:b/>
+        </w:rPr>
+      </w:pPr>
+      <w:bookmarkStart w:id="0" w:name="OLE_LINK5"/>
+      <w:bookmarkStart w:id="1" w:name="OLE_LINK6"/>
+      <w:r>
+        <w:rPr>
+          <w:b/>
+        </w:rPr>
+        <w:t>Les 14 – Headers</w:t>
+      </w:r>
+    </w:p>
+    <w:bookmarkEnd w:id="0"/>
+    <w:bookmarkEnd w:id="1"/>
+    <w:p>
+      <w:pPr>
+        <w:rPr>
+          <w:b/>
+        </w:rPr>
+      </w:pPr>
+    </w:p>
+    <w:p>
+      <w:pPr>
+        <w:rPr>
+          <w:color w:val="C0504D" w:themeColor="accent2"/>
+        </w:rPr>
+      </w:pPr>
+      <w:r>
+        <w:rPr>
+          <w:color w:val="C0504D" w:themeColor="accent2"/>
+        </w:rPr>
+        <w:t>&lt;html&gt;</w:t>
+      </w:r>
+    </w:p>
+    <w:p>
+      <w:pPr>
+        <w:rPr>
+          <w:color w:val="C0504D" w:themeColor="accent2"/>
+        </w:rPr>
+      </w:pPr>
+    </w:p>
+    <w:p>
+      <w:pPr>
+        <w:rPr>
+          <w:color w:val="C0504D" w:themeColor="accent2"/>
+        </w:rPr>
+      </w:pPr>
+      <w:r>
+        <w:rPr>
+          <w:color w:val="C0504D" w:themeColor="accent2"/>
+        </w:rPr>
+        <w:t xml:space="preserve">    &lt;head&gt;</w:t>
+      </w:r>
+    </w:p>
+    <w:p>
+      <w:pPr>
+        <w:rPr>
+          <w:color w:val="C0504D" w:themeColor="accent2"/>
+        </w:rPr>
+      </w:pPr>
+      <w:r>
+        <w:rPr>
+          <w:color w:val="C0504D" w:themeColor="accent2"/>
+        </w:rPr>
+        <w:t xml:space="preserve">    </w:t>
+      </w:r>
+    </w:p>
+    <w:p>
+      <w:pPr>
+        <w:rPr>
+          <w:color w:val="C0504D" w:themeColor="accent2"/>
+        </w:rPr>
+      </w:pPr>
+      <w:r>
+        <w:rPr>
+          <w:color w:val="C0504D" w:themeColor="accent2"/>
+        </w:rPr>
+        <w:t xml:space="preserve">        &lt;title&gt;My Webpage&lt;/title&gt;</w:t>
+      </w:r>
+    </w:p>
+    <w:p>
+      <w:pPr>
+        <w:rPr>
+          <w:color w:val="C0504D" w:themeColor="accent2"/>
+        </w:rPr>
+      </w:pPr>
+      <w:r>
+        <w:rPr>
+          <w:color w:val="C0504D" w:themeColor="accent2"/>
+        </w:rPr>
+        <w:t xml:space="preserve">     </w:t>
+      </w:r>
+    </w:p>
+    <w:p>
+      <w:pPr>
+        <w:rPr>
+          <w:color w:val="C0504D" w:themeColor="accent2"/>
+        </w:rPr>
+      </w:pPr>
+      <w:r>
+        <w:rPr>
+          <w:color w:val="C0504D" w:themeColor="accent2"/>
+        </w:rPr>
+        <w:t xml:space="preserve">    &lt;/head&gt;</w:t>
+      </w:r>
+    </w:p>
+    <w:p>
+      <w:pPr>
+        <w:rPr>
+          <w:color w:val="C0504D" w:themeColor="accent2"/>
+        </w:rPr>
+      </w:pPr>
+    </w:p>
+    <w:p>
+      <w:pPr>
+        <w:rPr>
+          <w:color w:val="C0504D" w:themeColor="accent2"/>
+        </w:rPr>
+      </w:pPr>
+      <w:r>
+        <w:rPr>
+          <w:color w:val="C0504D" w:themeColor="accent2"/>
+        </w:rPr>
+        <w:t xml:space="preserve">    &lt;body&gt;</w:t>
+      </w:r>
+    </w:p>
+    <w:p>
+      <w:pPr>
+        <w:rPr>
+          <w:color w:val="C0504D" w:themeColor="accent2"/>
+        </w:rPr>
+      </w:pPr>
+      <w:r>
+        <w:rPr>
+          <w:color w:val="C0504D" w:themeColor="accent2"/>
+        </w:rPr>
+        <w:t xml:space="preserve">    </w:t>
+      </w:r>
+    </w:p>
+    <w:p>
+      <w:pPr>
+        <w:rPr>
+          <w:color w:val="C0504D" w:themeColor="accent2"/>
+        </w:rPr>
+      </w:pPr>
+      <w:r>
+        <w:rPr>
+          <w:color w:val="C0504D" w:themeColor="accent2"/>
+        </w:rPr>
+        <w:t xml:space="preserve">        &lt;h1&gt;This is a big header&lt;/h1&gt;</w:t>
+      </w:r>
+    </w:p>
+    <w:p>
+      <w:r>
+        <w:t>// Door keywords in een &lt;h1&gt; op te nemen wordt je site beter gevonden op Google</w:t>
+      </w:r>
+    </w:p>
+    <w:p>
+      <w:pPr>
+        <w:rPr>
+          <w:color w:val="C0504D" w:themeColor="accent2"/>
+        </w:rPr>
+      </w:pPr>
+    </w:p>
+    <w:p>
+      <w:pPr>
+        <w:rPr>
+          <w:color w:val="C0504D" w:themeColor="accent2"/>
+        </w:rPr>
+      </w:pPr>
+      <w:r>
+        <w:rPr>
+          <w:color w:val="C0504D" w:themeColor="accent2"/>
+        </w:rPr>
+        <w:t>&lt;h2&gt;This is quite a big header&lt;/h2&gt;</w:t>
+      </w:r>
+    </w:p>
+    <w:p>
+      <w:pPr>
+        <w:rPr>
+          <w:color w:val="C0504D" w:themeColor="accent2"/>
+        </w:rPr>
+      </w:pPr>
+      <w:r>
+        <w:rPr>
+          <w:color w:val="C0504D" w:themeColor="accent2"/>
+        </w:rPr>
+        <w:t xml:space="preserve">        </w:t>
+      </w:r>
+    </w:p>
+    <w:p>
+      <w:pPr>
+        <w:rPr>
+          <w:color w:val="C0504D" w:themeColor="accent2"/>
+        </w:rPr>
+      </w:pPr>
+      <w:r>
+        <w:rPr>
+          <w:color w:val="C0504D" w:themeColor="accent2"/>
+        </w:rPr>
+        <w:t xml:space="preserve">        &lt;h3&gt;This is an h3 header&lt;/h3&gt;</w:t>
+      </w:r>
+    </w:p>
+    <w:p>
+      <w:pPr>
+        <w:rPr>
+          <w:color w:val="C0504D" w:themeColor="accent2"/>
+        </w:rPr>
+      </w:pPr>
+      <w:r>
+        <w:rPr>
+          <w:color w:val="C0504D" w:themeColor="accent2"/>
+        </w:rPr>
+        <w:t xml:space="preserve">        </w:t>
+      </w:r>
+    </w:p>
+    <w:p>
+      <w:pPr>
+        <w:rPr>
+          <w:color w:val="C0504D" w:themeColor="accent2"/>
+        </w:rPr>
+      </w:pPr>
+      <w:r>
+        <w:rPr>
+          <w:color w:val="C0504D" w:themeColor="accent2"/>
+        </w:rPr>
+        <w:t xml:space="preserve">        &lt;h4&gt;This is an h4 header&lt;/h4&gt;</w:t>
+      </w:r>
+    </w:p>
+    <w:p>
+      <w:pPr>
+        <w:rPr>
+          <w:color w:val="C0504D" w:themeColor="accent2"/>
+        </w:rPr>
+      </w:pPr>
+      <w:r>
+        <w:rPr>
+          <w:color w:val="C0504D" w:themeColor="accent2"/>
+        </w:rPr>
+        <w:t xml:space="preserve">        </w:t>
+      </w:r>
+    </w:p>
+    <w:p>
+      <w:pPr>
+        <w:rPr>
+          <w:color w:val="C0504D" w:themeColor="accent2"/>
+        </w:rPr>
+      </w:pPr>
+      <w:r>
+        <w:rPr>
+          <w:color w:val="C0504D" w:themeColor="accent2"/>
+        </w:rPr>
+        <w:t xml:space="preserve">        &lt;h5&gt;This is an h5 header&lt;/h5&gt;</w:t>
+      </w:r>
+    </w:p>
+    <w:p>
+      <w:pPr>
+        <w:rPr>
+          <w:color w:val="C0504D" w:themeColor="accent2"/>
+        </w:rPr>
+      </w:pPr>
+      <w:r>
+        <w:rPr>
+          <w:color w:val="C0504D" w:themeColor="accent2"/>
+        </w:rPr>
+        <w:t xml:space="preserve">        </w:t>
+      </w:r>
+    </w:p>
+    <w:p>
+      <w:pPr>
+        <w:rPr>
+          <w:color w:val="C0504D" w:themeColor="accent2"/>
+        </w:rPr>
+      </w:pPr>
+      <w:r>
+        <w:rPr>
+          <w:color w:val="C0504D" w:themeColor="accent2"/>
+        </w:rPr>
+        <w:lastRenderedPageBreak/>
+        <w:t xml:space="preserve">        &lt;h6&gt;This is an h6 header&lt;/h6&gt;</w:t>
+      </w:r>
+    </w:p>
+    <w:p>
+      <w:pPr>
+        <w:rPr>
+          <w:color w:val="C0504D" w:themeColor="accent2"/>
+        </w:rPr>
+      </w:pPr>
+      <w:r>
+        <w:rPr>
+          <w:color w:val="C0504D" w:themeColor="accent2"/>
+        </w:rPr>
+        <w:t xml:space="preserve">        </w:t>
+      </w:r>
+    </w:p>
+    <w:p>
+      <w:pPr>
+        <w:rPr>
+          <w:color w:val="C0504D" w:themeColor="accent2"/>
+        </w:rPr>
+      </w:pPr>
+      <w:r>
+        <w:rPr>
+          <w:color w:val="C0504D" w:themeColor="accent2"/>
+        </w:rPr>
+        <w:t xml:space="preserve">        &lt;h7&gt;This is NOT an h7 header&lt;/h7&gt;</w:t>
+      </w:r>
+    </w:p>
+    <w:p>
+      <w:bookmarkStart w:id="2" w:name="OLE_LINK3"/>
+      <w:bookmarkStart w:id="3" w:name="OLE_LINK4"/>
+      <w:r>
+        <w:t>// &lt;h7&gt; bestaat niet, wordt dus als gewone tekst afgebeeld</w:t>
+      </w:r>
+    </w:p>
+    <w:bookmarkEnd w:id="2"/>
+    <w:bookmarkEnd w:id="3"/>
+    <w:p>
+      <w:pPr>
+        <w:rPr>
+          <w:color w:val="C0504D" w:themeColor="accent2"/>
+        </w:rPr>
+      </w:pPr>
+      <w:r>
+        <w:rPr>
+          <w:color w:val="C0504D" w:themeColor="accent2"/>
+        </w:rPr>
+        <w:t xml:space="preserve">        </w:t>
+      </w:r>
+    </w:p>
+    <w:p>
+      <w:pPr>
+        <w:rPr>
+          <w:color w:val="C0504D" w:themeColor="accent2"/>
+        </w:rPr>
+      </w:pPr>
+      <w:r>
+        <w:rPr>
+          <w:color w:val="C0504D" w:themeColor="accent2"/>
+        </w:rPr>
+        <w:t xml:space="preserve">    </w:t>
+      </w:r>
+    </w:p>
+    <w:p>
+      <w:pPr>
+        <w:rPr>
+          <w:color w:val="C0504D" w:themeColor="accent2"/>
+        </w:rPr>
+      </w:pPr>
+    </w:p>
+    <w:p>
+      <w:pPr>
+        <w:rPr>
+          <w:b/>
+        </w:rPr>
+      </w:pPr>
+      <w:bookmarkStart w:id="4" w:name="OLE_LINK7"/>
+      <w:bookmarkStart w:id="5" w:name="OLE_LINK8"/>
+      <w:r>
+        <w:rPr>
+          <w:b/>
+        </w:rPr>
+        <w:t>Les 16 – Paragraph tags</w:t>
+      </w:r>
+    </w:p>
+    <w:bookmarkEnd w:id="4"/>
+    <w:bookmarkEnd w:id="5"/>
+    <w:p>
+      <w:pPr>
+        <w:rPr>
+          <w:color w:val="C0504D" w:themeColor="accent2"/>
+        </w:rPr>
+      </w:pPr>
+    </w:p>
+    <w:p>
+      <w:pPr>
+        <w:rPr>
+          <w:color w:val="C0504D" w:themeColor="accent2"/>
+        </w:rPr>
+      </w:pPr>
+      <w:r>
+        <w:rPr>
+          <w:color w:val="C0504D" w:themeColor="accent2"/>
+        </w:rPr>
+        <w:t>&lt;html&gt;</w:t>
+      </w:r>
+    </w:p>
+    <w:p>
+      <w:pPr>
+        <w:rPr>
+          <w:color w:val="C0504D" w:themeColor="accent2"/>
+        </w:rPr>
+      </w:pPr>
+    </w:p>
+    <w:p>
+      <w:pPr>
+        <w:rPr>
+          <w:color w:val="C0504D" w:themeColor="accent2"/>
+        </w:rPr>
+      </w:pPr>
+      <w:r>
+        <w:rPr>
+          <w:color w:val="C0504D" w:themeColor="accent2"/>
+        </w:rPr>
+        <w:t xml:space="preserve">    &lt;head&gt;</w:t>
+      </w:r>
+    </w:p>
+    <w:p>
+      <w:pPr>
+        <w:rPr>
+          <w:color w:val="C0504D" w:themeColor="accent2"/>
+        </w:rPr>
+      </w:pPr>
+      <w:r>
+        <w:rPr>
+          <w:color w:val="C0504D" w:themeColor="accent2"/>
+        </w:rPr>
+        <w:t xml:space="preserve">    </w:t>
+      </w:r>
+    </w:p>
+    <w:p>
+      <w:pPr>
+        <w:rPr>
+          <w:color w:val="C0504D" w:themeColor="accent2"/>
+        </w:rPr>
+      </w:pPr>
+      <w:r>
+        <w:rPr>
+          <w:color w:val="C0504D" w:themeColor="accent2"/>
+        </w:rPr>
+        <w:t xml:space="preserve">        &lt;title&gt;My Webpage&lt;/title&gt;</w:t>
+      </w:r>
+    </w:p>
+    <w:p>
+      <w:pPr>
+        <w:rPr>
+          <w:color w:val="C0504D" w:themeColor="accent2"/>
+        </w:rPr>
+      </w:pPr>
+      <w:r>
+        <w:rPr>
+          <w:color w:val="C0504D" w:themeColor="accent2"/>
+        </w:rPr>
+        <w:t xml:space="preserve">     </w:t>
+      </w:r>
+    </w:p>
+    <w:p>
+      <w:pPr>
+        <w:rPr>
+          <w:color w:val="C0504D" w:themeColor="accent2"/>
+        </w:rPr>
+      </w:pPr>
+      <w:r>
+        <w:rPr>
+          <w:color w:val="C0504D" w:themeColor="accent2"/>
+        </w:rPr>
+        <w:t xml:space="preserve">    &lt;/head&gt;</w:t>
+      </w:r>
+    </w:p>
+    <w:p>
+      <w:pPr>
+        <w:rPr>
+          <w:color w:val="C0504D" w:themeColor="accent2"/>
+        </w:rPr>
+      </w:pPr>
+    </w:p>
+    <w:p>
+      <w:pPr>
+        <w:rPr>
+          <w:color w:val="C0504D" w:themeColor="accent2"/>
+        </w:rPr>
+      </w:pPr>
+      <w:r>
+        <w:rPr>
+          <w:color w:val="C0504D" w:themeColor="accent2"/>
+        </w:rPr>
+        <w:t xml:space="preserve">    &lt;body&gt;</w:t>
+      </w:r>
+    </w:p>
+    <w:p>
+      <w:pPr>
+        <w:rPr>
+          <w:color w:val="C0504D" w:themeColor="accent2"/>
+        </w:rPr>
+      </w:pPr>
+      <w:r>
+        <w:rPr>
+          <w:color w:val="C0504D" w:themeColor="accent2"/>
+        </w:rPr>
+        <w:t xml:space="preserve">    </w:t>
+      </w:r>
+    </w:p>
+    <w:p>
+      <w:pPr>
+        <w:rPr>
+          <w:color w:val="C0504D" w:themeColor="accent2"/>
+        </w:rPr>
+      </w:pPr>
+      <w:r>
+        <w:rPr>
+          <w:color w:val="C0504D" w:themeColor="accent2"/>
+        </w:rPr>
+        <w:t xml:space="preserve">        &lt;p&gt;Here is some text&lt;/p&gt;</w:t>
+      </w:r>
+    </w:p>
+    <w:p>
+      <w:pPr>
+        <w:rPr>
+          <w:color w:val="C0504D" w:themeColor="accent2"/>
+        </w:rPr>
+      </w:pPr>
+      <w:r>
+        <w:rPr>
+          <w:color w:val="C0504D" w:themeColor="accent2"/>
+        </w:rPr>
+        <w:t xml:space="preserve">        </w:t>
+      </w:r>
+    </w:p>
+    <w:p>
+      <w:pPr>
+        <w:rPr>
+          <w:color w:val="C0504D" w:themeColor="accent2"/>
+        </w:rPr>
+      </w:pPr>
+      <w:r>
+        <w:rPr>
+          <w:color w:val="C0504D" w:themeColor="accent2"/>
+        </w:rPr>
+        <w:t xml:space="preserve">        &lt;p&gt;Here is some more text&lt;/p&gt;</w:t>
+      </w:r>
+    </w:p>
+    <w:p>
+      <w:pPr>
+        <w:rPr>
+          <w:color w:val="C0504D" w:themeColor="accent2"/>
+        </w:rPr>
+      </w:pPr>
+      <w:r>
+        <w:rPr>
+          <w:color w:val="C0504D" w:themeColor="accent2"/>
+        </w:rPr>
+        <w:t xml:space="preserve">        </w:t>
+      </w:r>
+    </w:p>
+    <w:p>
+      <w:pPr>
+        <w:rPr>
+          <w:color w:val="C0504D" w:themeColor="accent2"/>
+        </w:rPr>
+      </w:pPr>
+      <w:r>
+        <w:rPr>
+          <w:color w:val="C0504D" w:themeColor="accent2"/>
+        </w:rPr>
+        <w:t xml:space="preserve">        &lt;p&gt;Here is some text &lt;br&gt; with a line break&lt;/p&gt;</w:t>
+      </w:r>
+    </w:p>
+    <w:p>
+      <w:pPr>
+        <w:rPr>
+          <w:color w:val="C0504D" w:themeColor="accent2"/>
+        </w:rPr>
+      </w:pPr>
+      <w:r>
+        <w:rPr>
+          <w:color w:val="C0504D" w:themeColor="accent2"/>
+        </w:rPr>
+        <w:t xml:space="preserve">    </w:t>
+      </w:r>
+    </w:p>
+    <w:p>
+      <w:pPr>
+        <w:rPr>
+          <w:color w:val="C0504D" w:themeColor="accent2"/>
+        </w:rPr>
+      </w:pPr>
+      <w:r>
+        <w:rPr>
+          <w:color w:val="C0504D" w:themeColor="accent2"/>
+        </w:rPr>
+        <w:t xml:space="preserve">    &lt;/body&gt;</w:t>
+      </w:r>
+    </w:p>
+    <w:p>
+      <w:pPr>
+        <w:rPr>
+          <w:color w:val="C0504D" w:themeColor="accent2"/>
+        </w:rPr>
+      </w:pPr>
+    </w:p>
+    <w:p>
+      <w:pPr>
+        <w:rPr>
+          <w:color w:val="C0504D" w:themeColor="accent2"/>
+        </w:rPr>
+      </w:pPr>
+      <w:r>
+        <w:rPr>
+          <w:color w:val="C0504D" w:themeColor="accent2"/>
+        </w:rPr>
+        <w:t>&lt;/html&gt;</w:t>
+      </w:r>
+    </w:p>
+    <w:p>
+      <w:pPr>
+        <w:rPr>
+          <w:color w:val="C0504D" w:themeColor="accent2"/>
+        </w:rPr>
+      </w:pPr>
+    </w:p>
+    <w:p>
+      <w:pPr>
+        <w:rPr>
+          <w:color w:val="C0504D" w:themeColor="accent2"/>
+        </w:rPr>
+      </w:pPr>
+      <w:r>
+        <w:rPr>
+          <w:color w:val="C0504D" w:themeColor="accent2"/>
+        </w:rPr>
+        <w:t xml:space="preserve">    &lt;/body&gt;</w:t>
+      </w:r>
+    </w:p>
+    <w:p>
+      <w:pPr>
+        <w:rPr>
+          <w:color w:val="C0504D" w:themeColor="accent2"/>
+        </w:rPr>
+      </w:pPr>
+    </w:p>
+    <w:p>
+      <w:pPr>
+        <w:rPr>
+          <w:color w:val="C0504D" w:themeColor="accent2"/>
+        </w:rPr>
+      </w:pPr>
+      <w:r>
+        <w:rPr>
+          <w:color w:val="C0504D" w:themeColor="accent2"/>
+        </w:rPr>
+        <w:t>&lt;/html&gt;</w:t>
+      </w:r>
+    </w:p>
+    <w:p>
+      <w:pPr>
+        <w:rPr>
+          <w:color w:val="C0504D" w:themeColor="accent2"/>
+        </w:rPr>
+      </w:pPr>
+    </w:p>
+    <w:p>
+      <w:r>
+        <w:t xml:space="preserve">De browser herkent geen line-breaks in html tekst, daarvoor moet je de tekst in afzonderlijke paragrafen zetten of een &lt;br&gt; in de tekst opnemen. </w:t>
+      </w:r>
+    </w:p>
+    <w:p>
+      <w:r>
+        <w:t>NB De &lt;br&gt; is self closing, &lt;br /&gt; is alleen nodig in XHTML, de strikte variant van html.</w:t>
+      </w:r>
+    </w:p>
+    <w:p/>
+    <w:p/>
+    <w:p>
+      <w:pPr>
+        <w:rPr>
+          <w:b/>
+        </w:rPr>
+      </w:pPr>
+      <w:bookmarkStart w:id="6" w:name="OLE_LINK13"/>
+      <w:bookmarkStart w:id="7" w:name="OLE_LINK14"/>
+      <w:r>
+        <w:rPr>
+          <w:b/>
+        </w:rPr>
+        <w:t>Les 18 – Formatting text</w:t>
+      </w:r>
+    </w:p>
+    <w:bookmarkEnd w:id="6"/>
+    <w:bookmarkEnd w:id="7"/>
+    <w:p/>
+    <w:p>
+      <w:pPr>
+        <w:rPr>
+          <w:color w:val="C0504D" w:themeColor="accent2"/>
+        </w:rPr>
+      </w:pPr>
+      <w:r>
+        <w:rPr>
+          <w:color w:val="C0504D" w:themeColor="accent2"/>
+        </w:rPr>
+        <w:t>&lt;html&gt;</w:t>
+      </w:r>
+    </w:p>
+    <w:p>
+      <w:pPr>
+        <w:rPr>
+          <w:color w:val="C0504D" w:themeColor="accent2"/>
+        </w:rPr>
+      </w:pPr>
+    </w:p>
+    <w:p>
+      <w:pPr>
+        <w:rPr>
+          <w:color w:val="C0504D" w:themeColor="accent2"/>
+        </w:rPr>
+      </w:pPr>
+      <w:r>
+        <w:rPr>
+          <w:color w:val="C0504D" w:themeColor="accent2"/>
+        </w:rPr>
+        <w:t xml:space="preserve">    &lt;head&gt;</w:t>
+      </w:r>
+    </w:p>
+    <w:p>
+      <w:pPr>
+        <w:rPr>
+          <w:color w:val="C0504D" w:themeColor="accent2"/>
+        </w:rPr>
+      </w:pPr>
+      <w:r>
+        <w:rPr>
+          <w:color w:val="C0504D" w:themeColor="accent2"/>
+        </w:rPr>
+        <w:t xml:space="preserve">    </w:t>
+      </w:r>
+    </w:p>
+    <w:p>
+      <w:pPr>
+        <w:rPr>
+          <w:color w:val="C0504D" w:themeColor="accent2"/>
+        </w:rPr>
+      </w:pPr>
+      <w:r>
+        <w:rPr>
+          <w:color w:val="C0504D" w:themeColor="accent2"/>
+        </w:rPr>
+        <w:t xml:space="preserve">        &lt;title&gt;My Webpage&lt;/title&gt;</w:t>
+      </w:r>
+    </w:p>
+    <w:p>
+      <w:pPr>
+        <w:rPr>
+          <w:color w:val="C0504D" w:themeColor="accent2"/>
+        </w:rPr>
+      </w:pPr>
+      <w:r>
+        <w:rPr>
+          <w:color w:val="C0504D" w:themeColor="accent2"/>
+        </w:rPr>
+        <w:t xml:space="preserve">     </w:t>
+      </w:r>
+    </w:p>
+    <w:p>
+      <w:pPr>
+        <w:rPr>
+          <w:color w:val="C0504D" w:themeColor="accent2"/>
+        </w:rPr>
+      </w:pPr>
+      <w:r>
+        <w:rPr>
+          <w:color w:val="C0504D" w:themeColor="accent2"/>
+        </w:rPr>
+        <w:t xml:space="preserve">    &lt;/head&gt;</w:t>
+      </w:r>
+    </w:p>
+    <w:p>
+      <w:pPr>
+        <w:rPr>
+          <w:color w:val="C0504D" w:themeColor="accent2"/>
+        </w:rPr>
+      </w:pPr>
+    </w:p>
+    <w:p>
+      <w:pPr>
+        <w:rPr>
+          <w:color w:val="C0504D" w:themeColor="accent2"/>
+        </w:rPr>
+      </w:pPr>
+      <w:r>
+        <w:rPr>
+          <w:color w:val="C0504D" w:themeColor="accent2"/>
+        </w:rPr>
+        <w:t xml:space="preserve">    &lt;body&gt;</w:t>
+      </w:r>
+    </w:p>
+    <w:p>
+      <w:pPr>
+        <w:rPr>
+          <w:color w:val="C0504D" w:themeColor="accent2"/>
+        </w:rPr>
+      </w:pPr>
+      <w:r>
+        <w:rPr>
+          <w:color w:val="C0504D" w:themeColor="accent2"/>
+        </w:rPr>
+        <w:t xml:space="preserve">    </w:t>
+      </w:r>
+    </w:p>
+    <w:p>
+      <w:pPr>
+        <w:rPr>
+          <w:color w:val="C0504D" w:themeColor="accent2"/>
+        </w:rPr>
+      </w:pPr>
+      <w:r>
+        <w:rPr>
+          <w:color w:val="C0504D" w:themeColor="accent2"/>
+        </w:rPr>
+        <w:t xml:space="preserve">        &lt;p&gt;Here is some &lt;strong&gt;bold&lt;/strong&gt; text&lt;/p&gt;</w:t>
+      </w:r>
+    </w:p>
+    <w:p>
+      <w:bookmarkStart w:id="8" w:name="OLE_LINK9"/>
+      <w:bookmarkStart w:id="9" w:name="OLE_LINK10"/>
+      <w:r>
+        <w:t>// &lt;b&gt;bold&lt;/b&gt; doet exact hetzelfde maar &lt;strong&gt; is gebruikelijk</w:t>
+      </w:r>
+    </w:p>
+    <w:bookmarkEnd w:id="8"/>
+    <w:bookmarkEnd w:id="9"/>
+    <w:p>
+      <w:pPr>
+        <w:rPr>
+          <w:color w:val="C0504D" w:themeColor="accent2"/>
+        </w:rPr>
+      </w:pPr>
+      <w:r>
+        <w:rPr>
+          <w:color w:val="C0504D" w:themeColor="accent2"/>
+        </w:rPr>
+        <w:t xml:space="preserve">        </w:t>
+      </w:r>
+    </w:p>
+    <w:p>
+      <w:pPr>
+        <w:rPr>
+          <w:color w:val="C0504D" w:themeColor="accent2"/>
+        </w:rPr>
+      </w:pPr>
+      <w:r>
+        <w:rPr>
+          <w:color w:val="C0504D" w:themeColor="accent2"/>
+        </w:rPr>
+        <w:t xml:space="preserve">        &lt;p&gt;Here is some &lt;em&gt;italic&lt;/em&gt; text&lt;/p&gt;</w:t>
+      </w:r>
+    </w:p>
+    <w:p>
+      <w:bookmarkStart w:id="10" w:name="OLE_LINK11"/>
+      <w:bookmarkStart w:id="11" w:name="OLE_LINK12"/>
+      <w:r>
+        <w:t>// &lt;i&gt;italic&lt;/i</w:t>
+      </w:r>
+      <w:r>
+        <w:t>&gt; doet exact hetzelfde maar &lt;</w:t>
+      </w:r>
+      <w:r>
+        <w:t>em</w:t>
+      </w:r>
+      <w:r>
+        <w:t>&gt; is gebruikelijk</w:t>
+      </w:r>
+      <w:r>
+        <w:t xml:space="preserve"> (em = emphasis)</w:t>
+      </w:r>
+    </w:p>
+    <w:bookmarkEnd w:id="10"/>
+    <w:bookmarkEnd w:id="11"/>
+    <w:p>
+      <w:pPr>
+        <w:rPr>
+          <w:color w:val="C0504D" w:themeColor="accent2"/>
+        </w:rPr>
+      </w:pPr>
+      <w:r>
+        <w:rPr>
+          <w:color w:val="C0504D" w:themeColor="accent2"/>
+        </w:rPr>
+        <w:t xml:space="preserve">        </w:t>
+      </w:r>
+    </w:p>
+    <w:p>
+      <w:pPr>
+        <w:rPr>
+          <w:color w:val="C0504D" w:themeColor="accent2"/>
+        </w:rPr>
+      </w:pPr>
+      <w:r>
+        <w:rPr>
+          <w:color w:val="C0504D" w:themeColor="accent2"/>
+        </w:rPr>
+        <w:t xml:space="preserve">        &lt;p&gt;Here is some &lt;ins&gt;underlined&lt;/ins&gt; text &lt;/p&gt;</w:t>
+      </w:r>
+    </w:p>
+    <w:p>
+      <w:r>
+        <w:t>// u&gt;underline&lt;/u</w:t>
+      </w:r>
+      <w:r>
+        <w:t>&gt; doet exact hetzelfde maar &lt;</w:t>
+      </w:r>
+      <w:r>
+        <w:t>ins</w:t>
+      </w:r>
+      <w:r>
+        <w:t>&gt; is gebruikelijk</w:t>
+      </w:r>
+      <w:r>
+        <w:t xml:space="preserve"> (ins = inserted)</w:t>
+      </w:r>
+    </w:p>
+    <w:p>
+      <w:pPr>
+        <w:rPr>
+          <w:color w:val="C0504D" w:themeColor="accent2"/>
+        </w:rPr>
+      </w:pPr>
+      <w:r>
+        <w:rPr>
+          <w:color w:val="C0504D" w:themeColor="accent2"/>
+        </w:rPr>
+        <w:t xml:space="preserve">        </w:t>
+      </w:r>
+    </w:p>
+    <w:p>
+      <w:pPr>
+        <w:rPr>
+          <w:color w:val="C0504D" w:themeColor="accent2"/>
+        </w:rPr>
+      </w:pPr>
+      <w:r>
+        <w:rPr>
+          <w:color w:val="C0504D" w:themeColor="accent2"/>
+        </w:rPr>
+        <w:t xml:space="preserve">        &lt;hr&gt;</w:t>
+      </w:r>
+    </w:p>
+    <w:p>
+      <w:bookmarkStart w:id="12" w:name="OLE_LINK17"/>
+      <w:bookmarkStart w:id="13" w:name="OLE_LINK18"/>
+      <w:r>
+        <w:t>// laat een horizontale regel zien</w:t>
+      </w:r>
+      <w:r>
+        <w:t xml:space="preserve">, bijv. om delen van de pagina optisch te </w:t>
+      </w:r>
+      <w:bookmarkEnd w:id="12"/>
+      <w:bookmarkEnd w:id="13"/>
+      <w:r>
+        <w:t>scheiden.</w:t>
+      </w:r>
+    </w:p>
+    <w:p>
+      <w:pPr>
+        <w:rPr>
+          <w:color w:val="C0504D" w:themeColor="accent2"/>
+        </w:rPr>
+      </w:pPr>
+    </w:p>
+    <w:p>
+      <w:pPr>
+        <w:rPr>
+          <w:color w:val="C0504D" w:themeColor="accent2"/>
+        </w:rPr>
+      </w:pPr>
+      <w:r>
+        <w:rPr>
+          <w:color w:val="C0504D" w:themeColor="accent2"/>
+        </w:rPr>
+        <w:t xml:space="preserve">        &lt;p&gt;Here is some &lt;sup&gt;superscript&lt;/sup&gt; text&lt;/p&gt;</w:t>
+      </w:r>
+    </w:p>
+    <w:p>
+      <w:pPr>
+        <w:rPr>
+          <w:color w:val="C0504D" w:themeColor="accent2"/>
+        </w:rPr>
+      </w:pPr>
+      <w:r>
+        <w:rPr>
+          <w:color w:val="C0504D" w:themeColor="accent2"/>
+        </w:rPr>
+        <w:t xml:space="preserve">        </w:t>
+      </w:r>
+    </w:p>
+    <w:p>
+      <w:pPr>
+        <w:rPr>
+          <w:color w:val="C0504D" w:themeColor="accent2"/>
+        </w:rPr>
+      </w:pPr>
+      <w:r>
+        <w:rPr>
+          <w:color w:val="C0504D" w:themeColor="accent2"/>
+        </w:rPr>
+        <w:t xml:space="preserve">        &lt;p&gt;Here is some &lt;sub&gt;subscript&lt;/sub&gt; text&lt;/p&gt;</w:t>
+      </w:r>
+    </w:p>
+    <w:p>
+      <w:pPr>
+        <w:rPr>
+          <w:color w:val="C0504D" w:themeColor="accent2"/>
+        </w:rPr>
+      </w:pPr>
+      <w:r>
+        <w:rPr>
+          <w:color w:val="C0504D" w:themeColor="accent2"/>
+        </w:rPr>
+        <w:t xml:space="preserve">        </w:t>
+      </w:r>
+    </w:p>
+    <w:p>
+      <w:pPr>
+        <w:rPr>
+          <w:color w:val="C0504D" w:themeColor="accent2"/>
+        </w:rPr>
+      </w:pPr>
+      <w:r>
+        <w:rPr>
+          <w:color w:val="C0504D" w:themeColor="accent2"/>
+        </w:rPr>
+        <w:t xml:space="preserve">        &lt;p&gt;Here is some &lt;del&gt;deleted&lt;/del&gt; text&lt;/p&gt;</w:t>
+      </w:r>
+    </w:p>
+    <w:p>
+      <w:pPr>
+        <w:rPr>
+          <w:color w:val="C0504D" w:themeColor="accent2"/>
+        </w:rPr>
+      </w:pPr>
+      <w:r>
+        <w:rPr>
+          <w:color w:val="C0504D" w:themeColor="accent2"/>
+        </w:rPr>
+        <w:t xml:space="preserve">        </w:t>
+      </w:r>
+    </w:p>
+    <w:p>
+      <w:pPr>
+        <w:rPr>
+          <w:color w:val="C0504D" w:themeColor="accent2"/>
+        </w:rPr>
+      </w:pPr>
+      <w:r>
+        <w:rPr>
+          <w:color w:val="C0504D" w:themeColor="accent2"/>
+        </w:rPr>
+        <w:t xml:space="preserve">    &lt;/body&gt;</w:t>
+      </w:r>
+    </w:p>
+    <w:p>
+      <w:pPr>
+        <w:rPr>
+          <w:color w:val="C0504D" w:themeColor="accent2"/>
+        </w:rPr>
+      </w:pPr>
+    </w:p>
+    <w:p>
+      <w:pPr>
+        <w:rPr>
+          <w:color w:val="C0504D" w:themeColor="accent2"/>
+        </w:rPr>
+      </w:pPr>
+      <w:r>
+        <w:rPr>
+          <w:color w:val="C0504D" w:themeColor="accent2"/>
+        </w:rPr>
+        <w:t>&lt;/html&gt;</w:t>
+      </w:r>
+    </w:p>
+    <w:p/>
+    <w:p/>
+    <w:p>
+      <w:pPr>
+        <w:rPr>
+          <w:b/>
+        </w:rPr>
+      </w:pPr>
+      <w:bookmarkStart w:id="14" w:name="OLE_LINK15"/>
+      <w:bookmarkStart w:id="15" w:name="OLE_LINK16"/>
+      <w:r>
+        <w:rPr>
+          <w:b/>
+        </w:rPr>
+        <w:t>Les 20 – Unordered lists</w:t>
+      </w:r>
+    </w:p>
+    <w:bookmarkEnd w:id="14"/>
+    <w:bookmarkEnd w:id="15"/>
+    <w:p/>
+    <w:p>
+      <w:pPr>
+        <w:rPr>
+          <w:color w:val="C0504D" w:themeColor="accent2"/>
+        </w:rPr>
+      </w:pPr>
+      <w:r>
+        <w:rPr>
+          <w:color w:val="C0504D" w:themeColor="accent2"/>
+        </w:rPr>
+        <w:t>&lt;html&gt;</w:t>
+      </w:r>
+    </w:p>
+    <w:p>
+      <w:pPr>
+        <w:rPr>
+          <w:color w:val="C0504D" w:themeColor="accent2"/>
+        </w:rPr>
+      </w:pPr>
+    </w:p>
+    <w:p>
+      <w:pPr>
+        <w:rPr>
+          <w:color w:val="C0504D" w:themeColor="accent2"/>
+        </w:rPr>
+      </w:pPr>
+      <w:r>
+        <w:rPr>
+          <w:color w:val="C0504D" w:themeColor="accent2"/>
+        </w:rPr>
+        <w:t xml:space="preserve">    &lt;head&gt;</w:t>
+      </w:r>
+    </w:p>
+    <w:p>
+      <w:pPr>
+        <w:rPr>
+          <w:color w:val="C0504D" w:themeColor="accent2"/>
+        </w:rPr>
+      </w:pPr>
+      <w:r>
+        <w:rPr>
+          <w:color w:val="C0504D" w:themeColor="accent2"/>
+        </w:rPr>
+        <w:t xml:space="preserve">    </w:t>
+      </w:r>
+    </w:p>
+    <w:p>
+      <w:pPr>
+        <w:rPr>
+          <w:color w:val="C0504D" w:themeColor="accent2"/>
+        </w:rPr>
+      </w:pPr>
+      <w:r>
+        <w:rPr>
+          <w:color w:val="C0504D" w:themeColor="accent2"/>
+        </w:rPr>
+        <w:t xml:space="preserve">        &lt;title&gt;My Webpage&lt;/title&gt;</w:t>
+      </w:r>
+    </w:p>
+    <w:p>
+      <w:pPr>
+        <w:rPr>
+          <w:color w:val="C0504D" w:themeColor="accent2"/>
+        </w:rPr>
+      </w:pPr>
+      <w:r>
+        <w:rPr>
+          <w:color w:val="C0504D" w:themeColor="accent2"/>
+        </w:rPr>
+        <w:t xml:space="preserve">     </w:t>
+      </w:r>
+    </w:p>
+    <w:p>
+      <w:pPr>
+        <w:rPr>
+          <w:color w:val="C0504D" w:themeColor="accent2"/>
+        </w:rPr>
+      </w:pPr>
+      <w:r>
+        <w:rPr>
+          <w:color w:val="C0504D" w:themeColor="accent2"/>
+        </w:rPr>
+        <w:t xml:space="preserve">    &lt;/head&gt;</w:t>
+      </w:r>
+    </w:p>
+    <w:p>
+      <w:pPr>
+        <w:rPr>
+          <w:color w:val="C0504D" w:themeColor="accent2"/>
+        </w:rPr>
+      </w:pPr>
+    </w:p>
+    <w:p>
+      <w:pPr>
+        <w:rPr>
+          <w:color w:val="C0504D" w:themeColor="accent2"/>
+        </w:rPr>
+      </w:pPr>
+      <w:r>
+        <w:rPr>
+          <w:color w:val="C0504D" w:themeColor="accent2"/>
+        </w:rPr>
+        <w:t xml:space="preserve">    &lt;body&gt;</w:t>
+      </w:r>
+    </w:p>
+    <w:p>
+      <w:pPr>
+        <w:rPr>
+          <w:color w:val="C0504D" w:themeColor="accent2"/>
+        </w:rPr>
+      </w:pPr>
+      <w:r>
+        <w:rPr>
+          <w:color w:val="C0504D" w:themeColor="accent2"/>
+        </w:rPr>
+        <w:t xml:space="preserve">    </w:t>
+      </w:r>
+    </w:p>
+    <w:p>
+      <w:pPr>
+        <w:rPr>
+          <w:color w:val="C0504D" w:themeColor="accent2"/>
+        </w:rPr>
+      </w:pPr>
+      <w:r>
+        <w:rPr>
+          <w:color w:val="C0504D" w:themeColor="accent2"/>
+        </w:rPr>
+        <w:t xml:space="preserve">        &lt;ul&gt;</w:t>
+      </w:r>
+    </w:p>
+    <w:p>
+      <w:pPr>
+        <w:rPr>
+          <w:color w:val="C0504D" w:themeColor="accent2"/>
+        </w:rPr>
+      </w:pPr>
+      <w:r>
+        <w:rPr>
+          <w:color w:val="C0504D" w:themeColor="accent2"/>
+        </w:rPr>
+        <w:t xml:space="preserve">        </w:t>
+      </w:r>
+    </w:p>
+    <w:p>
+      <w:pPr>
+        <w:rPr>
+          <w:color w:val="C0504D" w:themeColor="accent2"/>
+        </w:rPr>
+      </w:pPr>
+      <w:r>
+        <w:rPr>
+          <w:color w:val="C0504D" w:themeColor="accent2"/>
+        </w:rPr>
+        <w:t xml:space="preserve">            &lt;li&gt;&lt;strong&gt;Rob&lt;/strong&gt;&lt;/li&gt;</w:t>
+      </w:r>
+    </w:p>
+    <w:p>
+      <w:pPr>
+        <w:rPr>
+          <w:color w:val="C0504D" w:themeColor="accent2"/>
+        </w:rPr>
+      </w:pPr>
+      <w:r>
+        <w:rPr>
+          <w:color w:val="C0504D" w:themeColor="accent2"/>
+        </w:rPr>
+        <w:t xml:space="preserve">            </w:t>
+      </w:r>
+    </w:p>
+    <w:p>
+      <w:pPr>
+        <w:rPr>
+          <w:color w:val="C0504D" w:themeColor="accent2"/>
+        </w:rPr>
+      </w:pPr>
+      <w:r>
+        <w:rPr>
+          <w:color w:val="C0504D" w:themeColor="accent2"/>
+        </w:rPr>
+        <w:t xml:space="preserve">            &lt;li&gt;&lt;em&gt;Kirsten&lt;/em&gt;&lt;/li&gt;</w:t>
+      </w:r>
+    </w:p>
+    <w:p>
+      <w:pPr>
+        <w:rPr>
+          <w:color w:val="C0504D" w:themeColor="accent2"/>
+        </w:rPr>
+      </w:pPr>
+      <w:r>
+        <w:rPr>
+          <w:color w:val="C0504D" w:themeColor="accent2"/>
+        </w:rPr>
+        <w:t xml:space="preserve">            </w:t>
+      </w:r>
+    </w:p>
+    <w:p>
+      <w:pPr>
+        <w:rPr>
+          <w:color w:val="C0504D" w:themeColor="accent2"/>
+        </w:rPr>
+      </w:pPr>
+      <w:r>
+        <w:rPr>
+          <w:color w:val="C0504D" w:themeColor="accent2"/>
+        </w:rPr>
+        <w:t xml:space="preserve">            &lt;li&gt;&lt;del&gt;Tommy&lt;/del&gt;&lt;/li&gt;</w:t>
+      </w:r>
+    </w:p>
+    <w:p>
+      <w:pPr>
+        <w:rPr>
+          <w:color w:val="C0504D" w:themeColor="accent2"/>
+        </w:rPr>
+      </w:pPr>
+      <w:r>
+        <w:rPr>
+          <w:color w:val="C0504D" w:themeColor="accent2"/>
+        </w:rPr>
+        <w:t xml:space="preserve">            </w:t>
+      </w:r>
+    </w:p>
+    <w:p>
+      <w:pPr>
+        <w:rPr>
+          <w:color w:val="C0504D" w:themeColor="accent2"/>
+        </w:rPr>
+      </w:pPr>
+      <w:r>
+        <w:rPr>
+          <w:color w:val="C0504D" w:themeColor="accent2"/>
+        </w:rPr>
+        <w:t xml:space="preserve">            &lt;li&gt;&lt;ins&gt;Ralphie&lt;/ins&gt;&lt;/li&gt;</w:t>
+      </w:r>
+    </w:p>
+    <w:p>
+      <w:pPr>
+        <w:rPr>
+          <w:color w:val="C0504D" w:themeColor="accent2"/>
+        </w:rPr>
+      </w:pPr>
+      <w:r>
+        <w:rPr>
+          <w:color w:val="C0504D" w:themeColor="accent2"/>
+        </w:rPr>
+        <w:t xml:space="preserve">        </w:t>
+      </w:r>
+    </w:p>
+    <w:p>
+      <w:pPr>
+        <w:rPr>
+          <w:color w:val="C0504D" w:themeColor="accent2"/>
+        </w:rPr>
+      </w:pPr>
+      <w:r>
+        <w:rPr>
+          <w:color w:val="C0504D" w:themeColor="accent2"/>
+        </w:rPr>
+        <w:t xml:space="preserve">        &lt;/ul&gt;</w:t>
+      </w:r>
+    </w:p>
+    <w:p>
+      <w:pPr>
+        <w:rPr>
+          <w:color w:val="C0504D" w:themeColor="accent2"/>
+        </w:rPr>
+      </w:pPr>
+      <w:r>
+        <w:rPr>
+          <w:color w:val="C0504D" w:themeColor="accent2"/>
+        </w:rPr>
+        <w:t xml:space="preserve">        </w:t>
+      </w:r>
+    </w:p>
+    <w:p>
+      <w:pPr>
+        <w:rPr>
+          <w:color w:val="C0504D" w:themeColor="accent2"/>
+        </w:rPr>
+      </w:pPr>
+      <w:r>
+        <w:rPr>
+          <w:color w:val="C0504D" w:themeColor="accent2"/>
+        </w:rPr>
+        <w:t xml:space="preserve">    &lt;/body&gt;</w:t>
+      </w:r>
+    </w:p>
+    <w:p>
+      <w:pPr>
+        <w:rPr>
+          <w:color w:val="C0504D" w:themeColor="accent2"/>
+        </w:rPr>
+      </w:pPr>
+    </w:p>
+    <w:p>
+      <w:pPr>
+        <w:rPr>
+          <w:color w:val="C0504D" w:themeColor="accent2"/>
+        </w:rPr>
+      </w:pPr>
+      <w:r>
+        <w:rPr>
+          <w:color w:val="C0504D" w:themeColor="accent2"/>
+        </w:rPr>
+        <w:t>&lt;/html&gt;</w:t>
+      </w:r>
+    </w:p>
+    <w:p/>
+    <w:p/>
+    <w:p>
+      <w:pPr>
+        <w:rPr>
+          <w:b/>
+        </w:rPr>
+      </w:pPr>
+      <w:bookmarkStart w:id="16" w:name="OLE_LINK19"/>
+      <w:bookmarkStart w:id="17" w:name="OLE_LINK20"/>
+      <w:r>
+        <w:rPr>
+          <w:b/>
+        </w:rPr>
+        <w:t>Les 22 – Ordered lists</w:t>
+      </w:r>
+    </w:p>
+    <w:bookmarkEnd w:id="16"/>
+    <w:bookmarkEnd w:id="17"/>
+    <w:p/>
+    <w:p>
+      <w:pPr>
+        <w:rPr>
+          <w:color w:val="C0504D" w:themeColor="accent2"/>
+        </w:rPr>
+      </w:pPr>
+      <w:r>
+        <w:rPr>
+          <w:color w:val="C0504D" w:themeColor="accent2"/>
+        </w:rPr>
+        <w:t>&lt;html&gt;</w:t>
+      </w:r>
+    </w:p>
+    <w:p>
+      <w:pPr>
+        <w:rPr>
+          <w:color w:val="C0504D" w:themeColor="accent2"/>
+        </w:rPr>
+      </w:pPr>
+    </w:p>
+    <w:p>
+      <w:pPr>
+        <w:rPr>
+          <w:color w:val="C0504D" w:themeColor="accent2"/>
+        </w:rPr>
+      </w:pPr>
+      <w:r>
+        <w:rPr>
+          <w:color w:val="C0504D" w:themeColor="accent2"/>
+        </w:rPr>
+        <w:t xml:space="preserve">    &lt;head&gt;</w:t>
+      </w:r>
+    </w:p>
+    <w:p>
+      <w:pPr>
+        <w:rPr>
+          <w:color w:val="C0504D" w:themeColor="accent2"/>
+        </w:rPr>
+      </w:pPr>
+      <w:r>
+        <w:rPr>
+          <w:color w:val="C0504D" w:themeColor="accent2"/>
+        </w:rPr>
+        <w:t xml:space="preserve">    </w:t>
+      </w:r>
+    </w:p>
+    <w:p>
+      <w:pPr>
+        <w:rPr>
+          <w:color w:val="C0504D" w:themeColor="accent2"/>
+        </w:rPr>
+      </w:pPr>
+      <w:r>
+        <w:rPr>
+          <w:color w:val="C0504D" w:themeColor="accent2"/>
+        </w:rPr>
+        <w:t xml:space="preserve">        &lt;title&gt;My Webpage&lt;/title&gt;</w:t>
+      </w:r>
+    </w:p>
+    <w:p>
+      <w:pPr>
+        <w:rPr>
+          <w:color w:val="C0504D" w:themeColor="accent2"/>
+        </w:rPr>
+      </w:pPr>
+      <w:r>
+        <w:rPr>
+          <w:color w:val="C0504D" w:themeColor="accent2"/>
+        </w:rPr>
+        <w:t xml:space="preserve">     </w:t>
+      </w:r>
+    </w:p>
+    <w:p>
+      <w:pPr>
+        <w:rPr>
+          <w:color w:val="C0504D" w:themeColor="accent2"/>
+        </w:rPr>
+      </w:pPr>
+      <w:r>
+        <w:rPr>
+          <w:color w:val="C0504D" w:themeColor="accent2"/>
+        </w:rPr>
+        <w:t xml:space="preserve">    &lt;/head&gt;</w:t>
+      </w:r>
+    </w:p>
+    <w:p>
+      <w:pPr>
+        <w:rPr>
+          <w:color w:val="C0504D" w:themeColor="accent2"/>
+        </w:rPr>
+      </w:pPr>
+    </w:p>
+    <w:p>
+      <w:pPr>
+        <w:rPr>
+          <w:color w:val="C0504D" w:themeColor="accent2"/>
+        </w:rPr>
+      </w:pPr>
+      <w:r>
+        <w:rPr>
+          <w:color w:val="C0504D" w:themeColor="accent2"/>
+        </w:rPr>
+        <w:t xml:space="preserve">    &lt;body&gt;</w:t>
+      </w:r>
+    </w:p>
+    <w:p>
+      <w:pPr>
+        <w:rPr>
+          <w:color w:val="C0504D" w:themeColor="accent2"/>
+        </w:rPr>
+      </w:pPr>
+      <w:r>
+        <w:rPr>
+          <w:color w:val="C0504D" w:themeColor="accent2"/>
+        </w:rPr>
+        <w:t xml:space="preserve">    </w:t>
+      </w:r>
+    </w:p>
+    <w:p>
+      <w:pPr>
+        <w:rPr>
+          <w:color w:val="C0504D" w:themeColor="accent2"/>
+        </w:rPr>
+      </w:pPr>
+      <w:r>
+        <w:rPr>
+          <w:color w:val="C0504D" w:themeColor="accent2"/>
+        </w:rPr>
+        <w:t xml:space="preserve">        &lt;ol type="a"&gt;</w:t>
+      </w:r>
+    </w:p>
+    <w:p>
+      <w:pPr>
+        <w:rPr>
+          <w:color w:val="C0504D" w:themeColor="accent2"/>
+        </w:rPr>
+      </w:pPr>
+      <w:r>
+        <w:rPr>
+          <w:color w:val="C0504D" w:themeColor="accent2"/>
+        </w:rPr>
+        <w:t xml:space="preserve">        </w:t>
+      </w:r>
+    </w:p>
+    <w:p>
+      <w:pPr>
+        <w:rPr>
+          <w:color w:val="C0504D" w:themeColor="accent2"/>
+        </w:rPr>
+      </w:pPr>
+      <w:r>
+        <w:rPr>
+          <w:color w:val="C0504D" w:themeColor="accent2"/>
+        </w:rPr>
+        <w:t xml:space="preserve">            &lt;li&gt;&lt;strong&gt;Rob&lt;/strong&gt;&lt;/li&gt;</w:t>
+      </w:r>
+    </w:p>
+    <w:p>
+      <w:pPr>
+        <w:rPr>
+          <w:color w:val="C0504D" w:themeColor="accent2"/>
+        </w:rPr>
+      </w:pPr>
+      <w:r>
+        <w:rPr>
+          <w:color w:val="C0504D" w:themeColor="accent2"/>
+        </w:rPr>
+        <w:t xml:space="preserve">            </w:t>
+      </w:r>
+    </w:p>
+    <w:p>
+      <w:pPr>
+        <w:rPr>
+          <w:color w:val="C0504D" w:themeColor="accent2"/>
+        </w:rPr>
+      </w:pPr>
+      <w:r>
+        <w:rPr>
+          <w:color w:val="C0504D" w:themeColor="accent2"/>
+        </w:rPr>
+        <w:t xml:space="preserve">            &lt;li&gt;&lt;em&gt;Kirsten&lt;/em&gt;&lt;/li&gt;</w:t>
+      </w:r>
+    </w:p>
+    <w:p>
+      <w:pPr>
+        <w:rPr>
+          <w:color w:val="C0504D" w:themeColor="accent2"/>
+        </w:rPr>
+      </w:pPr>
+      <w:r>
+        <w:rPr>
+          <w:color w:val="C0504D" w:themeColor="accent2"/>
+        </w:rPr>
+        <w:t xml:space="preserve">            </w:t>
+      </w:r>
+    </w:p>
+    <w:p>
+      <w:pPr>
+        <w:rPr>
+          <w:color w:val="C0504D" w:themeColor="accent2"/>
+        </w:rPr>
+      </w:pPr>
+      <w:r>
+        <w:rPr>
+          <w:color w:val="C0504D" w:themeColor="accent2"/>
+        </w:rPr>
+        <w:t xml:space="preserve">            &lt;li&gt;&lt;del&gt;Tommy&lt;/del&gt;&lt;/li&gt;</w:t>
+      </w:r>
+    </w:p>
+    <w:p>
+      <w:pPr>
+        <w:rPr>
+          <w:color w:val="C0504D" w:themeColor="accent2"/>
+        </w:rPr>
+      </w:pPr>
+      <w:r>
+        <w:rPr>
+          <w:color w:val="C0504D" w:themeColor="accent2"/>
+        </w:rPr>
+        <w:t xml:space="preserve">            </w:t>
+      </w:r>
+    </w:p>
+    <w:p>
+      <w:pPr>
+        <w:rPr>
+          <w:color w:val="C0504D" w:themeColor="accent2"/>
+        </w:rPr>
+      </w:pPr>
+      <w:r>
+        <w:rPr>
+          <w:color w:val="C0504D" w:themeColor="accent2"/>
+        </w:rPr>
+        <w:t xml:space="preserve">            &lt;li&gt;&lt;ins&gt;Ralphie&lt;/ins&gt;&lt;/li&gt;</w:t>
+      </w:r>
+    </w:p>
+    <w:p>
+      <w:pPr>
+        <w:rPr>
+          <w:color w:val="C0504D" w:themeColor="accent2"/>
+        </w:rPr>
+      </w:pPr>
+      <w:r>
+        <w:rPr>
+          <w:color w:val="C0504D" w:themeColor="accent2"/>
+        </w:rPr>
+        <w:t xml:space="preserve">        </w:t>
+      </w:r>
+    </w:p>
+    <w:p>
+      <w:pPr>
+        <w:rPr>
+          <w:color w:val="C0504D" w:themeColor="accent2"/>
+        </w:rPr>
+      </w:pPr>
+      <w:r>
+        <w:rPr>
+          <w:color w:val="C0504D" w:themeColor="accent2"/>
+        </w:rPr>
+        <w:t xml:space="preserve">        &lt;/ol&gt;</w:t>
+      </w:r>
+    </w:p>
+    <w:p>
+      <w:pPr>
+        <w:rPr>
+          <w:color w:val="C0504D" w:themeColor="accent2"/>
+        </w:rPr>
+      </w:pPr>
+      <w:r>
+        <w:rPr>
+          <w:color w:val="C0504D" w:themeColor="accent2"/>
+        </w:rPr>
+        <w:t xml:space="preserve">        </w:t>
+      </w:r>
+    </w:p>
+    <w:p>
+      <w:pPr>
+        <w:rPr>
+          <w:color w:val="C0504D" w:themeColor="accent2"/>
+        </w:rPr>
+      </w:pPr>
+      <w:r>
+        <w:rPr>
+          <w:color w:val="C0504D" w:themeColor="accent2"/>
+        </w:rPr>
+        <w:t xml:space="preserve">    &lt;/body&gt;</w:t>
+      </w:r>
+    </w:p>
+    <w:p>
+      <w:pPr>
+        <w:rPr>
+          <w:color w:val="C0504D" w:themeColor="accent2"/>
+        </w:rPr>
+      </w:pPr>
+    </w:p>
+    <w:p>
+      <w:pPr>
+        <w:rPr>
+          <w:color w:val="C0504D" w:themeColor="accent2"/>
+        </w:rPr>
+      </w:pPr>
+      <w:r>
+        <w:rPr>
+          <w:color w:val="C0504D" w:themeColor="accent2"/>
+        </w:rPr>
+        <w:t>&lt;/html&gt;</w:t>
+      </w:r>
+    </w:p>
+    <w:p>
+      <w:pPr>
+        <w:rPr>
+          <w:color w:val="C0504D" w:themeColor="accent2"/>
+        </w:rPr>
+      </w:pPr>
+    </w:p>
+    <w:p>
+      <w:r>
+        <w:t>De ordered list kent nog meer opties:</w:t>
+      </w:r>
+    </w:p>
+    <w:p>
+      <w:pPr>
+        <w:pStyle w:val="ListParagraph"/>
+        <w:numPr>
+          <w:ilvl w:val="0"/>
+          <w:numId w:val="1"/>
+        </w:numPr>
+      </w:pPr>
+      <w:r>
+        <w:t>&lt;ol start=10&gt; start de lijst met index 10</w:t>
+      </w:r>
+    </w:p>
+    <w:p>
+      <w:pPr>
+        <w:pStyle w:val="ListParagraph"/>
+        <w:numPr>
+          <w:ilvl w:val="0"/>
+          <w:numId w:val="1"/>
+        </w:numPr>
+      </w:pPr>
+      <w:r>
+        <w:t>&lt;ol reversed&gt; begint met het hoogste nummer, eindigt met het laagste</w:t>
+      </w:r>
+    </w:p>
+    <w:p>
+      <w:pPr>
+        <w:pStyle w:val="ListParagraph"/>
+        <w:numPr>
+          <w:ilvl w:val="0"/>
+          <w:numId w:val="1"/>
+        </w:numPr>
+      </w:pPr>
+      <w:r>
+        <w:t>&lt;ol type=”I”&gt; gebruikt Romeinse cijfers</w:t>
+      </w:r>
+    </w:p>
+    <w:p/>
+    <w:p>
+      <w:r>
+        <w:t>Zie voor meer mogelijkheden w3schools.com.</w:t>
+      </w:r>
+    </w:p>
+    <w:p/>
+    <w:p/>
+    <w:p>
+      <w:pPr>
+        <w:rPr>
+          <w:b/>
+        </w:rPr>
+      </w:pPr>
+      <w:r>
+        <w:rPr>
+          <w:b/>
+        </w:rPr>
+        <w:t>Les 24 – Images</w:t>
+      </w:r>
+    </w:p>
+    <w:p/>
+    <w:p>
+      <w:pPr>
+        <w:rPr>
+          <w:color w:val="C0504D" w:themeColor="accent2"/>
+        </w:rPr>
+      </w:pPr>
+      <w:r>
+        <w:rPr>
+          <w:color w:val="C0504D" w:themeColor="accent2"/>
+        </w:rPr>
+        <w:t>&lt;html&gt;</w:t>
+      </w:r>
+    </w:p>
+    <w:p>
+      <w:pPr>
+        <w:rPr>
+          <w:color w:val="C0504D" w:themeColor="accent2"/>
+        </w:rPr>
+      </w:pPr>
+    </w:p>
+    <w:p>
+      <w:pPr>
+        <w:rPr>
+          <w:color w:val="C0504D" w:themeColor="accent2"/>
+        </w:rPr>
+      </w:pPr>
+      <w:r>
+        <w:rPr>
+          <w:color w:val="C0504D" w:themeColor="accent2"/>
+        </w:rPr>
+        <w:t xml:space="preserve">    &lt;head&gt;</w:t>
+      </w:r>
+    </w:p>
+    <w:p>
+      <w:pPr>
+        <w:rPr>
+          <w:color w:val="C0504D" w:themeColor="accent2"/>
+        </w:rPr>
+      </w:pPr>
+      <w:r>
+        <w:rPr>
+          <w:color w:val="C0504D" w:themeColor="accent2"/>
+        </w:rPr>
+        <w:t xml:space="preserve">    </w:t>
+      </w:r>
+    </w:p>
+    <w:p>
+      <w:pPr>
+        <w:rPr>
+          <w:color w:val="C0504D" w:themeColor="accent2"/>
+        </w:rPr>
+      </w:pPr>
+      <w:r>
+        <w:rPr>
+          <w:color w:val="C0504D" w:themeColor="accent2"/>
+        </w:rPr>
+        <w:t xml:space="preserve">        &lt;title&gt;My Webpage&lt;/title&gt;</w:t>
+      </w:r>
+    </w:p>
+    <w:p>
+      <w:pPr>
+        <w:rPr>
+          <w:color w:val="C0504D" w:themeColor="accent2"/>
+        </w:rPr>
+      </w:pPr>
+      <w:r>
+        <w:rPr>
+          <w:color w:val="C0504D" w:themeColor="accent2"/>
+        </w:rPr>
+        <w:t xml:space="preserve">     </w:t>
+      </w:r>
+    </w:p>
+    <w:p>
+      <w:pPr>
+        <w:rPr>
+          <w:color w:val="C0504D" w:themeColor="accent2"/>
+        </w:rPr>
+      </w:pPr>
+      <w:r>
+        <w:rPr>
+          <w:color w:val="C0504D" w:themeColor="accent2"/>
+        </w:rPr>
+        <w:t xml:space="preserve">    &lt;/head&gt;</w:t>
+      </w:r>
+    </w:p>
+    <w:p>
+      <w:pPr>
+        <w:rPr>
+          <w:color w:val="C0504D" w:themeColor="accent2"/>
+        </w:rPr>
+      </w:pPr>
+    </w:p>
+    <w:p>
+      <w:pPr>
+        <w:rPr>
+          <w:color w:val="C0504D" w:themeColor="accent2"/>
+        </w:rPr>
+      </w:pPr>
+      <w:r>
+        <w:rPr>
+          <w:color w:val="C0504D" w:themeColor="accent2"/>
+        </w:rPr>
+        <w:t xml:space="preserve">    &lt;body&gt;</w:t>
+      </w:r>
+    </w:p>
+    <w:p>
+      <w:pPr>
+        <w:rPr>
+          <w:color w:val="C0504D" w:themeColor="accent2"/>
+        </w:rPr>
+      </w:pPr>
+      <w:r>
+        <w:rPr>
+          <w:color w:val="C0504D" w:themeColor="accent2"/>
+        </w:rPr>
+        <w:t xml:space="preserve">    </w:t>
+      </w:r>
+    </w:p>
+    <w:p>
+      <w:pPr>
+        <w:rPr>
+          <w:color w:val="C0504D" w:themeColor="accent2"/>
+        </w:rPr>
+      </w:pPr>
+      <w:r>
+        <w:rPr>
+          <w:color w:val="C0504D" w:themeColor="accent2"/>
+        </w:rPr>
+        <w:t xml:space="preserve">        &lt;img src="https://upload.wikimedia.org/wikipedia/en/0/0b/Marge_Simpson.png" width="100" height="100" align="left"&gt;</w:t>
+      </w:r>
+    </w:p>
+    <w:p>
+      <w:r>
+        <w:t>// Align=”left” zorgt dat het plaatje links van de tekst wordt getoond.</w:t>
+      </w:r>
+    </w:p>
+    <w:p>
+      <w:pPr>
+        <w:rPr>
+          <w:color w:val="C0504D" w:themeColor="accent2"/>
+        </w:rPr>
+      </w:pPr>
+      <w:r>
+        <w:rPr>
+          <w:color w:val="C0504D" w:themeColor="accent2"/>
+        </w:rPr>
+        <w:t xml:space="preserve">        </w:t>
+      </w:r>
+    </w:p>
+    <w:p>
+      <w:pPr>
+        <w:rPr>
+          <w:color w:val="C0504D" w:themeColor="accent2"/>
+        </w:rPr>
+      </w:pPr>
+      <w:r>
+        <w:rPr>
+          <w:color w:val="C0504D" w:themeColor="accent2"/>
+        </w:rPr>
+        <w:t xml:space="preserve">        &lt;p&gt;Marge Simpson&lt;/p&gt;</w:t>
+      </w:r>
+    </w:p>
+    <w:p>
+      <w:pPr>
+        <w:rPr>
+          <w:color w:val="C0504D" w:themeColor="accent2"/>
+        </w:rPr>
+      </w:pPr>
+      <w:r>
+        <w:rPr>
+          <w:color w:val="C0504D" w:themeColor="accent2"/>
+        </w:rPr>
+        <w:t xml:space="preserve">        </w:t>
+      </w:r>
+    </w:p>
+    <w:p>
+      <w:pPr>
+        <w:rPr>
+          <w:color w:val="C0504D" w:themeColor="accent2"/>
+        </w:rPr>
+      </w:pPr>
+      <w:r>
+        <w:rPr>
+          <w:color w:val="C0504D" w:themeColor="accent2"/>
+        </w:rPr>
+        <w:t xml:space="preserve">    &lt;/body&gt;</w:t>
+      </w:r>
+    </w:p>
+    <w:p>
+      <w:pPr>
+        <w:rPr>
+          <w:color w:val="C0504D" w:themeColor="accent2"/>
+        </w:rPr>
+      </w:pPr>
+    </w:p>
+    <w:p>
+      <w:pPr>
+        <w:rPr>
+          <w:color w:val="C0504D" w:themeColor="accent2"/>
+        </w:rPr>
+      </w:pPr>
+      <w:r>
+        <w:rPr>
+          <w:color w:val="C0504D" w:themeColor="accent2"/>
+        </w:rPr>
+        <w:t>&lt;/html&gt;</w:t>
+      </w:r>
+    </w:p>
+    <w:p/>
+    <w:p>
+      <w:r>
+        <w:t>In dit voorbeeld wordt het plaatje ‘ge-hotlinked’, een directe verwijzing naar een andere site. Dit is niet verstandig omdat je geen controle hebt over die site; het plaatje zou van locatie kunnen veranderen of de toegang zou je ontzegd kunnen worden. Het wordt niet gewaardeerd omdat als jouw pagina veel bezoek heeft, dat ook voor de pagina met het plaatje geldt en d</w:t>
+      </w:r>
+      <w:r>
+        <w:t>i</w:t>
+      </w:r>
+      <w:r>
+        <w:t xml:space="preserve">e site dus veel </w:t>
+      </w:r>
+      <w:r>
+        <w:t>nutteloos verkeer moet verwerken.</w:t>
+      </w:r>
+    </w:p>
+    <w:p>
+      <w:r>
+        <w:t>Dus alle plaatjes lokaal opslaan en met &lt;src=”homer.png”&gt; opvragen.</w:t>
+      </w:r>
+    </w:p>
+    <w:p/>
+    <w:p>
+      <w:bookmarkStart w:id="18" w:name="OLE_LINK21"/>
+      <w:bookmarkStart w:id="19" w:name="OLE_LINK22"/>
+      <w:r>
+        <w:rPr>
+          <w:b/>
+        </w:rPr>
         <w:t xml:space="preserve">Les </w:t>
       </w:r>
       <w:r>
@@ -30,6 +2302,8 @@
         <w:t>26 – Forms</w:t>
       </w:r>
     </w:p>
+    <w:bookmarkEnd w:id="18"/>
+    <w:bookmarkEnd w:id="19"/>
     <w:p/>
     <w:p>
       <w:pPr>
@@ -185,15 +2459,15 @@
       </w:r>
     </w:p>
     <w:p>
-      <w:bookmarkStart w:id="0" w:name="OLE_LINK1"/>
-      <w:bookmarkStart w:id="1" w:name="OLE_LINK2"/>
+      <w:bookmarkStart w:id="20" w:name="OLE_LINK1"/>
+      <w:bookmarkStart w:id="21" w:name="OLE_LINK2"/>
       <w:r>
         <w:tab/>
         <w:t>// Alle invoervelden binnen de form worden bij de submit verzonden</w:t>
       </w:r>
     </w:p>
-    <w:bookmarkEnd w:id="0"/>
-    <w:bookmarkEnd w:id="1"/>
+    <w:bookmarkEnd w:id="20"/>
+    <w:bookmarkEnd w:id="21"/>
     <w:p>
       <w:pPr>
         <w:rPr>
@@ -555,8 +2829,6 @@
       <w:r>
         <w:t>Met de submit knop worden de input fields verstuurd</w:t>
       </w:r>
-      <w:bookmarkStart w:id="2" w:name="_GoBack"/>
-      <w:bookmarkEnd w:id="2"/>
     </w:p>
     <w:p>
       <w:pPr>
@@ -610,7 +2882,6 @@
         <w:rPr>
           <w:color w:val="C0504D" w:themeColor="accent2"/>
         </w:rPr>
-        <w:lastRenderedPageBreak/>
         <w:t xml:space="preserve">
     &lt;/body&gt;</w:t>
       </w:r>
@@ -643,6 +2914,1674 @@
 &lt;/html&gt;</w:t>
       </w:r>
     </w:p>
+    <w:p>
+      <w:pPr>
+        <w:rPr>
+          <w:color w:val="C0504D" w:themeColor="accent2"/>
+        </w:rPr>
+      </w:pPr>
+    </w:p>
+    <w:p>
+      <w:pPr>
+        <w:rPr>
+          <w:color w:val="C0504D" w:themeColor="accent2"/>
+        </w:rPr>
+      </w:pPr>
+    </w:p>
+    <w:p>
+      <w:bookmarkStart w:id="22" w:name="OLE_LINK27"/>
+      <w:bookmarkStart w:id="23" w:name="OLE_LINK28"/>
+      <w:r>
+        <w:rPr>
+          <w:b/>
+        </w:rPr>
+        <w:t>Les 28 – Tables</w:t>
+      </w:r>
+    </w:p>
+    <w:bookmarkEnd w:id="22"/>
+    <w:bookmarkEnd w:id="23"/>
+    <w:p>
+      <w:pPr>
+        <w:rPr>
+          <w:color w:val="C0504D" w:themeColor="accent2"/>
+        </w:rPr>
+      </w:pPr>
+    </w:p>
+    <w:p>
+      <w:pPr>
+        <w:rPr>
+          <w:color w:val="C0504D" w:themeColor="accent2"/>
+        </w:rPr>
+      </w:pPr>
+      <w:r>
+        <w:rPr>
+          <w:color w:val="C0504D" w:themeColor="accent2"/>
+        </w:rPr>
+        <w:t>&lt;html&gt;</w:t>
+      </w:r>
+    </w:p>
+    <w:p>
+      <w:pPr>
+        <w:rPr>
+          <w:color w:val="C0504D" w:themeColor="accent2"/>
+        </w:rPr>
+      </w:pPr>
+    </w:p>
+    <w:p>
+      <w:pPr>
+        <w:rPr>
+          <w:color w:val="C0504D" w:themeColor="accent2"/>
+        </w:rPr>
+      </w:pPr>
+      <w:r>
+        <w:rPr>
+          <w:color w:val="C0504D" w:themeColor="accent2"/>
+        </w:rPr>
+        <w:t xml:space="preserve">    &lt;head&gt;</w:t>
+      </w:r>
+    </w:p>
+    <w:p>
+      <w:pPr>
+        <w:rPr>
+          <w:color w:val="C0504D" w:themeColor="accent2"/>
+        </w:rPr>
+      </w:pPr>
+      <w:r>
+        <w:rPr>
+          <w:color w:val="C0504D" w:themeColor="accent2"/>
+        </w:rPr>
+        <w:t xml:space="preserve">    </w:t>
+      </w:r>
+    </w:p>
+    <w:p>
+      <w:pPr>
+        <w:rPr>
+          <w:color w:val="C0504D" w:themeColor="accent2"/>
+        </w:rPr>
+      </w:pPr>
+      <w:r>
+        <w:rPr>
+          <w:color w:val="C0504D" w:themeColor="accent2"/>
+        </w:rPr>
+        <w:t xml:space="preserve">        &lt;title&gt;My Webpage&lt;/title&gt;</w:t>
+      </w:r>
+    </w:p>
+    <w:p>
+      <w:pPr>
+        <w:rPr>
+          <w:color w:val="C0504D" w:themeColor="accent2"/>
+        </w:rPr>
+      </w:pPr>
+      <w:r>
+        <w:rPr>
+          <w:color w:val="C0504D" w:themeColor="accent2"/>
+        </w:rPr>
+        <w:t xml:space="preserve">     </w:t>
+      </w:r>
+    </w:p>
+    <w:p>
+      <w:pPr>
+        <w:rPr>
+          <w:color w:val="C0504D" w:themeColor="accent2"/>
+        </w:rPr>
+      </w:pPr>
+      <w:r>
+        <w:rPr>
+          <w:color w:val="C0504D" w:themeColor="accent2"/>
+        </w:rPr>
+        <w:t xml:space="preserve">    &lt;/head&gt;</w:t>
+      </w:r>
+    </w:p>
+    <w:p>
+      <w:pPr>
+        <w:rPr>
+          <w:color w:val="C0504D" w:themeColor="accent2"/>
+        </w:rPr>
+      </w:pPr>
+    </w:p>
+    <w:p>
+      <w:pPr>
+        <w:rPr>
+          <w:color w:val="C0504D" w:themeColor="accent2"/>
+        </w:rPr>
+      </w:pPr>
+      <w:r>
+        <w:rPr>
+          <w:color w:val="C0504D" w:themeColor="accent2"/>
+        </w:rPr>
+        <w:t xml:space="preserve">    &lt;body&gt;</w:t>
+      </w:r>
+    </w:p>
+    <w:p>
+      <w:pPr>
+        <w:rPr>
+          <w:color w:val="C0504D" w:themeColor="accent2"/>
+        </w:rPr>
+      </w:pPr>
+      <w:r>
+        <w:rPr>
+          <w:color w:val="C0504D" w:themeColor="accent2"/>
+        </w:rPr>
+        <w:t xml:space="preserve">    </w:t>
+      </w:r>
+    </w:p>
+    <w:p>
+      <w:pPr>
+        <w:rPr>
+          <w:color w:val="C0504D" w:themeColor="accent2"/>
+        </w:rPr>
+      </w:pPr>
+      <w:r>
+        <w:rPr>
+          <w:color w:val="C0504D" w:themeColor="accent2"/>
+        </w:rPr>
+        <w:t xml:space="preserve">        &lt;table&gt;</w:t>
+      </w:r>
+    </w:p>
+    <w:p>
+      <w:pPr>
+        <w:rPr>
+          <w:color w:val="C0504D" w:themeColor="accent2"/>
+        </w:rPr>
+      </w:pPr>
+      <w:r>
+        <w:rPr>
+          <w:color w:val="C0504D" w:themeColor="accent2"/>
+        </w:rPr>
+        <w:t xml:space="preserve">            </w:t>
+      </w:r>
+    </w:p>
+    <w:p>
+      <w:pPr>
+        <w:rPr>
+          <w:color w:val="C0504D" w:themeColor="accent2"/>
+        </w:rPr>
+      </w:pPr>
+      <w:r>
+        <w:rPr>
+          <w:color w:val="C0504D" w:themeColor="accent2"/>
+        </w:rPr>
+        <w:t xml:space="preserve">            &lt;thead&gt;</w:t>
+      </w:r>
+    </w:p>
+    <w:p>
+      <w:bookmarkStart w:id="24" w:name="OLE_LINK23"/>
+      <w:bookmarkStart w:id="25" w:name="OLE_LINK24"/>
+      <w:r>
+        <w:t xml:space="preserve">            // De &lt;thead&gt; is feitelijk overbodig maar staat wel zo netjes</w:t>
+      </w:r>
+    </w:p>
+    <w:bookmarkEnd w:id="24"/>
+    <w:bookmarkEnd w:id="25"/>
+    <w:p>
+      <w:pPr>
+        <w:rPr>
+          <w:color w:val="C0504D" w:themeColor="accent2"/>
+        </w:rPr>
+      </w:pPr>
+    </w:p>
+    <w:p>
+      <w:pPr>
+        <w:rPr>
+          <w:color w:val="C0504D" w:themeColor="accent2"/>
+        </w:rPr>
+      </w:pPr>
+      <w:r>
+        <w:rPr>
+          <w:color w:val="C0504D" w:themeColor="accent2"/>
+        </w:rPr>
+        <w:t xml:space="preserve">                &lt;tr&gt;</w:t>
+      </w:r>
+    </w:p>
+    <w:p>
+      <w:pPr>
+        <w:ind w:firstLine="720"/>
+      </w:pPr>
+      <w:bookmarkStart w:id="26" w:name="OLE_LINK25"/>
+      <w:bookmarkStart w:id="27" w:name="OLE_LINK26"/>
+      <w:r>
+        <w:t>// tr = table row</w:t>
+      </w:r>
+    </w:p>
+    <w:p>
+      <w:pPr>
+        <w:rPr>
+          <w:color w:val="C0504D" w:themeColor="accent2"/>
+        </w:rPr>
+      </w:pPr>
+      <w:r>
+        <w:rPr>
+          <w:color w:val="C0504D" w:themeColor="accent2"/>
+        </w:rPr>
+        <w:t xml:space="preserve">              </w:t>
+      </w:r>
+      <w:bookmarkEnd w:id="26"/>
+      <w:bookmarkEnd w:id="27"/>
+      <w:r>
+        <w:rPr>
+          <w:color w:val="C0504D" w:themeColor="accent2"/>
+        </w:rPr>
+        <w:t xml:space="preserve">  </w:t>
+      </w:r>
+    </w:p>
+    <w:p>
+      <w:pPr>
+        <w:rPr>
+          <w:color w:val="C0504D" w:themeColor="accent2"/>
+        </w:rPr>
+      </w:pPr>
+      <w:r>
+        <w:rPr>
+          <w:color w:val="C0504D" w:themeColor="accent2"/>
+        </w:rPr>
+        <w:t xml:space="preserve">                    &lt;th&gt;Name&lt;/th&gt;</w:t>
+      </w:r>
+    </w:p>
+    <w:p>
+      <w:pPr>
+        <w:ind w:firstLine="720"/>
+      </w:pPr>
+      <w:r>
+        <w:t>// th = table header</w:t>
+      </w:r>
+    </w:p>
+    <w:p>
+      <w:pPr>
+        <w:rPr>
+          <w:color w:val="C0504D" w:themeColor="accent2"/>
+        </w:rPr>
+      </w:pPr>
+      <w:r>
+        <w:rPr>
+          <w:color w:val="C0504D" w:themeColor="accent2"/>
+        </w:rPr>
+        <w:t xml:space="preserve">              </w:t>
+      </w:r>
+    </w:p>
+    <w:p>
+      <w:pPr>
+        <w:rPr>
+          <w:color w:val="C0504D" w:themeColor="accent2"/>
+        </w:rPr>
+      </w:pPr>
+      <w:r>
+        <w:rPr>
+          <w:color w:val="C0504D" w:themeColor="accent2"/>
+        </w:rPr>
+        <w:t xml:space="preserve">                    &lt;th&gt;Favourite&lt;br&gt;Colour&lt;/th&gt;</w:t>
+      </w:r>
+    </w:p>
+    <w:p>
+      <w:pPr>
+        <w:rPr>
+          <w:color w:val="C0504D" w:themeColor="accent2"/>
+        </w:rPr>
+      </w:pPr>
+      <w:r>
+        <w:rPr>
+          <w:color w:val="C0504D" w:themeColor="accent2"/>
+        </w:rPr>
+        <w:t xml:space="preserve">                    </w:t>
+      </w:r>
+    </w:p>
+    <w:p>
+      <w:pPr>
+        <w:rPr>
+          <w:color w:val="C0504D" w:themeColor="accent2"/>
+        </w:rPr>
+      </w:pPr>
+      <w:r>
+        <w:rPr>
+          <w:color w:val="C0504D" w:themeColor="accent2"/>
+        </w:rPr>
+        <w:t xml:space="preserve">                &lt;/tr&gt;</w:t>
+      </w:r>
+    </w:p>
+    <w:p>
+      <w:pPr>
+        <w:rPr>
+          <w:color w:val="C0504D" w:themeColor="accent2"/>
+        </w:rPr>
+      </w:pPr>
+      <w:r>
+        <w:rPr>
+          <w:color w:val="C0504D" w:themeColor="accent2"/>
+        </w:rPr>
+        <w:t xml:space="preserve">            </w:t>
+      </w:r>
+    </w:p>
+    <w:p>
+      <w:pPr>
+        <w:rPr>
+          <w:color w:val="C0504D" w:themeColor="accent2"/>
+        </w:rPr>
+      </w:pPr>
+      <w:r>
+        <w:rPr>
+          <w:color w:val="C0504D" w:themeColor="accent2"/>
+        </w:rPr>
+        <w:t xml:space="preserve">            &lt;/thead&gt;</w:t>
+      </w:r>
+    </w:p>
+    <w:p>
+      <w:pPr>
+        <w:rPr>
+          <w:color w:val="C0504D" w:themeColor="accent2"/>
+        </w:rPr>
+      </w:pPr>
+      <w:r>
+        <w:rPr>
+          <w:color w:val="C0504D" w:themeColor="accent2"/>
+        </w:rPr>
+        <w:t xml:space="preserve">            </w:t>
+      </w:r>
+    </w:p>
+    <w:p>
+      <w:pPr>
+        <w:rPr>
+          <w:color w:val="C0504D" w:themeColor="accent2"/>
+        </w:rPr>
+      </w:pPr>
+      <w:r>
+        <w:rPr>
+          <w:color w:val="C0504D" w:themeColor="accent2"/>
+        </w:rPr>
+        <w:t xml:space="preserve">            &lt;tr&gt;</w:t>
+      </w:r>
+    </w:p>
+    <w:p>
+      <w:pPr>
+        <w:rPr>
+          <w:color w:val="C0504D" w:themeColor="accent2"/>
+        </w:rPr>
+      </w:pPr>
+      <w:r>
+        <w:rPr>
+          <w:color w:val="C0504D" w:themeColor="accent2"/>
+        </w:rPr>
+        <w:t xml:space="preserve">            </w:t>
+      </w:r>
+    </w:p>
+    <w:p>
+      <w:pPr>
+        <w:rPr>
+          <w:color w:val="C0504D" w:themeColor="accent2"/>
+        </w:rPr>
+      </w:pPr>
+      <w:r>
+        <w:rPr>
+          <w:color w:val="C0504D" w:themeColor="accent2"/>
+        </w:rPr>
+        <w:t xml:space="preserve">                &lt;td&gt;Rob&lt;/td&gt;</w:t>
+      </w:r>
+    </w:p>
+    <w:p>
+      <w:pPr>
+        <w:rPr>
+          <w:color w:val="C0504D" w:themeColor="accent2"/>
+        </w:rPr>
+      </w:pPr>
+      <w:r>
+        <w:rPr>
+          <w:color w:val="C0504D" w:themeColor="accent2"/>
+        </w:rPr>
+        <w:t xml:space="preserve">                &lt;td&gt;Green&lt;/td&gt;</w:t>
+      </w:r>
+    </w:p>
+    <w:p>
+      <w:pPr>
+        <w:ind w:firstLine="720"/>
+      </w:pPr>
+      <w:r>
+        <w:t>// td = table data</w:t>
+      </w:r>
+    </w:p>
+    <w:p>
+      <w:pPr>
+        <w:rPr>
+          <w:color w:val="C0504D" w:themeColor="accent2"/>
+        </w:rPr>
+      </w:pPr>
+      <w:r>
+        <w:rPr>
+          <w:color w:val="C0504D" w:themeColor="accent2"/>
+        </w:rPr>
+        <w:t xml:space="preserve">                          </w:t>
+      </w:r>
+    </w:p>
+    <w:p>
+      <w:pPr>
+        <w:rPr>
+          <w:color w:val="C0504D" w:themeColor="accent2"/>
+        </w:rPr>
+      </w:pPr>
+      <w:r>
+        <w:rPr>
+          <w:color w:val="C0504D" w:themeColor="accent2"/>
+        </w:rPr>
+        <w:t xml:space="preserve">            &lt;/tr&gt;</w:t>
+      </w:r>
+    </w:p>
+    <w:p>
+      <w:pPr>
+        <w:rPr>
+          <w:color w:val="C0504D" w:themeColor="accent2"/>
+        </w:rPr>
+      </w:pPr>
+      <w:r>
+        <w:rPr>
+          <w:color w:val="C0504D" w:themeColor="accent2"/>
+        </w:rPr>
+        <w:t xml:space="preserve">            </w:t>
+      </w:r>
+    </w:p>
+    <w:p>
+      <w:pPr>
+        <w:rPr>
+          <w:color w:val="C0504D" w:themeColor="accent2"/>
+        </w:rPr>
+      </w:pPr>
+      <w:r>
+        <w:rPr>
+          <w:color w:val="C0504D" w:themeColor="accent2"/>
+        </w:rPr>
+        <w:t xml:space="preserve">            &lt;tr&gt;</w:t>
+      </w:r>
+    </w:p>
+    <w:p>
+      <w:pPr>
+        <w:rPr>
+          <w:color w:val="C0504D" w:themeColor="accent2"/>
+        </w:rPr>
+      </w:pPr>
+      <w:r>
+        <w:rPr>
+          <w:color w:val="C0504D" w:themeColor="accent2"/>
+        </w:rPr>
+        <w:t xml:space="preserve">            </w:t>
+      </w:r>
+    </w:p>
+    <w:p>
+      <w:pPr>
+        <w:rPr>
+          <w:color w:val="C0504D" w:themeColor="accent2"/>
+        </w:rPr>
+      </w:pPr>
+      <w:r>
+        <w:rPr>
+          <w:color w:val="C0504D" w:themeColor="accent2"/>
+        </w:rPr>
+        <w:t xml:space="preserve">                &lt;td&gt;Kirsten&lt;/td&gt;</w:t>
+      </w:r>
+    </w:p>
+    <w:p>
+      <w:pPr>
+        <w:rPr>
+          <w:color w:val="C0504D" w:themeColor="accent2"/>
+        </w:rPr>
+      </w:pPr>
+      <w:r>
+        <w:rPr>
+          <w:color w:val="C0504D" w:themeColor="accent2"/>
+        </w:rPr>
+        <w:t xml:space="preserve">                &lt;td&gt;Orange&lt;/td&gt;</w:t>
+      </w:r>
+    </w:p>
+    <w:p>
+      <w:pPr>
+        <w:rPr>
+          <w:color w:val="C0504D" w:themeColor="accent2"/>
+        </w:rPr>
+      </w:pPr>
+      <w:r>
+        <w:rPr>
+          <w:color w:val="C0504D" w:themeColor="accent2"/>
+        </w:rPr>
+        <w:t xml:space="preserve">            </w:t>
+      </w:r>
+    </w:p>
+    <w:p>
+      <w:pPr>
+        <w:rPr>
+          <w:color w:val="C0504D" w:themeColor="accent2"/>
+        </w:rPr>
+      </w:pPr>
+      <w:r>
+        <w:rPr>
+          <w:color w:val="C0504D" w:themeColor="accent2"/>
+        </w:rPr>
+        <w:t xml:space="preserve">            &lt;/tr&gt;</w:t>
+      </w:r>
+    </w:p>
+    <w:p>
+      <w:pPr>
+        <w:rPr>
+          <w:color w:val="C0504D" w:themeColor="accent2"/>
+        </w:rPr>
+      </w:pPr>
+      <w:r>
+        <w:rPr>
+          <w:color w:val="C0504D" w:themeColor="accent2"/>
+        </w:rPr>
+        <w:t xml:space="preserve">        </w:t>
+      </w:r>
+    </w:p>
+    <w:p>
+      <w:pPr>
+        <w:rPr>
+          <w:color w:val="C0504D" w:themeColor="accent2"/>
+        </w:rPr>
+      </w:pPr>
+      <w:r>
+        <w:rPr>
+          <w:color w:val="C0504D" w:themeColor="accent2"/>
+        </w:rPr>
+        <w:t xml:space="preserve">            &lt;tr&gt;</w:t>
+      </w:r>
+    </w:p>
+    <w:p>
+      <w:pPr>
+        <w:rPr>
+          <w:color w:val="C0504D" w:themeColor="accent2"/>
+        </w:rPr>
+      </w:pPr>
+      <w:r>
+        <w:rPr>
+          <w:color w:val="C0504D" w:themeColor="accent2"/>
+        </w:rPr>
+        <w:t xml:space="preserve">            </w:t>
+      </w:r>
+    </w:p>
+    <w:p>
+      <w:pPr>
+        <w:rPr>
+          <w:color w:val="C0504D" w:themeColor="accent2"/>
+        </w:rPr>
+      </w:pPr>
+      <w:r>
+        <w:rPr>
+          <w:color w:val="C0504D" w:themeColor="accent2"/>
+        </w:rPr>
+        <w:t xml:space="preserve">                &lt;td&gt;Tommy&lt;/td&gt;</w:t>
+      </w:r>
+    </w:p>
+    <w:p>
+      <w:pPr>
+        <w:rPr>
+          <w:color w:val="C0504D" w:themeColor="accent2"/>
+        </w:rPr>
+      </w:pPr>
+      <w:r>
+        <w:rPr>
+          <w:color w:val="C0504D" w:themeColor="accent2"/>
+        </w:rPr>
+        <w:t xml:space="preserve">                &lt;td&gt;Pink&lt;/td&gt;</w:t>
+      </w:r>
+    </w:p>
+    <w:p>
+      <w:pPr>
+        <w:rPr>
+          <w:color w:val="C0504D" w:themeColor="accent2"/>
+        </w:rPr>
+      </w:pPr>
+      <w:r>
+        <w:rPr>
+          <w:color w:val="C0504D" w:themeColor="accent2"/>
+        </w:rPr>
+        <w:t xml:space="preserve">            </w:t>
+      </w:r>
+    </w:p>
+    <w:p>
+      <w:pPr>
+        <w:rPr>
+          <w:color w:val="C0504D" w:themeColor="accent2"/>
+        </w:rPr>
+      </w:pPr>
+      <w:r>
+        <w:rPr>
+          <w:color w:val="C0504D" w:themeColor="accent2"/>
+        </w:rPr>
+        <w:t xml:space="preserve">            &lt;/tr&gt;</w:t>
+      </w:r>
+    </w:p>
+    <w:p>
+      <w:pPr>
+        <w:rPr>
+          <w:color w:val="C0504D" w:themeColor="accent2"/>
+        </w:rPr>
+      </w:pPr>
+      <w:r>
+        <w:rPr>
+          <w:color w:val="C0504D" w:themeColor="accent2"/>
+        </w:rPr>
+        <w:t xml:space="preserve">            </w:t>
+      </w:r>
+    </w:p>
+    <w:p>
+      <w:pPr>
+        <w:rPr>
+          <w:color w:val="C0504D" w:themeColor="accent2"/>
+        </w:rPr>
+      </w:pPr>
+      <w:r>
+        <w:rPr>
+          <w:color w:val="C0504D" w:themeColor="accent2"/>
+        </w:rPr>
+        <w:t xml:space="preserve">            &lt;tr&gt;</w:t>
+      </w:r>
+    </w:p>
+    <w:p>
+      <w:pPr>
+        <w:rPr>
+          <w:color w:val="C0504D" w:themeColor="accent2"/>
+        </w:rPr>
+      </w:pPr>
+      <w:r>
+        <w:rPr>
+          <w:color w:val="C0504D" w:themeColor="accent2"/>
+        </w:rPr>
+        <w:t xml:space="preserve">            </w:t>
+      </w:r>
+    </w:p>
+    <w:p>
+      <w:pPr>
+        <w:rPr>
+          <w:color w:val="C0504D" w:themeColor="accent2"/>
+        </w:rPr>
+      </w:pPr>
+      <w:r>
+        <w:rPr>
+          <w:color w:val="C0504D" w:themeColor="accent2"/>
+        </w:rPr>
+        <w:t xml:space="preserve">                &lt;td&gt;Ralphie&lt;/td&gt;</w:t>
+      </w:r>
+    </w:p>
+    <w:p>
+      <w:pPr>
+        <w:rPr>
+          <w:color w:val="C0504D" w:themeColor="accent2"/>
+        </w:rPr>
+      </w:pPr>
+      <w:r>
+        <w:rPr>
+          <w:color w:val="C0504D" w:themeColor="accent2"/>
+        </w:rPr>
+        <w:t xml:space="preserve">                &lt;td&gt;Blue&lt;/td&gt;</w:t>
+      </w:r>
+    </w:p>
+    <w:p>
+      <w:pPr>
+        <w:rPr>
+          <w:color w:val="C0504D" w:themeColor="accent2"/>
+        </w:rPr>
+      </w:pPr>
+      <w:r>
+        <w:rPr>
+          <w:color w:val="C0504D" w:themeColor="accent2"/>
+        </w:rPr>
+        <w:t xml:space="preserve">            </w:t>
+      </w:r>
+    </w:p>
+    <w:p>
+      <w:pPr>
+        <w:rPr>
+          <w:color w:val="C0504D" w:themeColor="accent2"/>
+        </w:rPr>
+      </w:pPr>
+      <w:r>
+        <w:rPr>
+          <w:color w:val="C0504D" w:themeColor="accent2"/>
+        </w:rPr>
+        <w:t xml:space="preserve">            &lt;/tr&gt;</w:t>
+      </w:r>
+    </w:p>
+    <w:p>
+      <w:pPr>
+        <w:rPr>
+          <w:color w:val="C0504D" w:themeColor="accent2"/>
+        </w:rPr>
+      </w:pPr>
+      <w:r>
+        <w:rPr>
+          <w:color w:val="C0504D" w:themeColor="accent2"/>
+        </w:rPr>
+        <w:t xml:space="preserve">        </w:t>
+      </w:r>
+    </w:p>
+    <w:p>
+      <w:pPr>
+        <w:rPr>
+          <w:color w:val="C0504D" w:themeColor="accent2"/>
+        </w:rPr>
+      </w:pPr>
+      <w:r>
+        <w:rPr>
+          <w:color w:val="C0504D" w:themeColor="accent2"/>
+        </w:rPr>
+        <w:t xml:space="preserve">        &lt;/table&gt;</w:t>
+      </w:r>
+    </w:p>
+    <w:p>
+      <w:pPr>
+        <w:rPr>
+          <w:color w:val="C0504D" w:themeColor="accent2"/>
+        </w:rPr>
+      </w:pPr>
+      <w:r>
+        <w:rPr>
+          <w:color w:val="C0504D" w:themeColor="accent2"/>
+        </w:rPr>
+        <w:t xml:space="preserve">        </w:t>
+      </w:r>
+    </w:p>
+    <w:p>
+      <w:pPr>
+        <w:rPr>
+          <w:color w:val="C0504D" w:themeColor="accent2"/>
+        </w:rPr>
+      </w:pPr>
+      <w:r>
+        <w:rPr>
+          <w:color w:val="C0504D" w:themeColor="accent2"/>
+        </w:rPr>
+        <w:t xml:space="preserve">    &lt;/body&gt;</w:t>
+      </w:r>
+    </w:p>
+    <w:p>
+      <w:pPr>
+        <w:rPr>
+          <w:color w:val="C0504D" w:themeColor="accent2"/>
+        </w:rPr>
+      </w:pPr>
+    </w:p>
+    <w:p>
+      <w:pPr>
+        <w:rPr>
+          <w:color w:val="C0504D" w:themeColor="accent2"/>
+        </w:rPr>
+      </w:pPr>
+      <w:r>
+        <w:rPr>
+          <w:color w:val="C0504D" w:themeColor="accent2"/>
+        </w:rPr>
+        <w:t>&lt;/html&gt;</w:t>
+      </w:r>
+    </w:p>
+    <w:p>
+      <w:pPr>
+        <w:rPr>
+          <w:color w:val="C0504D" w:themeColor="accent2"/>
+        </w:rPr>
+      </w:pPr>
+    </w:p>
+    <w:p>
+      <w:r>
+        <w:t>Rob heeft de &lt;tbody&gt; uit de code weggelaten. Die is ook niet nodig maar staat wel zo netjes als je de header met een &lt;thead&gt; hebt aangegeven.</w:t>
+      </w:r>
+    </w:p>
+    <w:p/>
+    <w:p>
+      <w:pPr>
+        <w:rPr>
+          <w:color w:val="C0504D" w:themeColor="accent2"/>
+        </w:rPr>
+      </w:pPr>
+      <w:r>
+        <w:rPr>
+          <w:color w:val="C0504D" w:themeColor="accent2"/>
+        </w:rPr>
+        <w:t xml:space="preserve"> </w:t>
+      </w:r>
+    </w:p>
+    <w:p>
+      <w:r>
+        <w:rPr>
+          <w:b/>
+        </w:rPr>
+        <w:t>Les 30 – Links</w:t>
+      </w:r>
+    </w:p>
+    <w:p/>
+    <w:p>
+      <w:pPr>
+        <w:rPr>
+          <w:color w:val="C0504D" w:themeColor="accent2"/>
+        </w:rPr>
+      </w:pPr>
+      <w:r>
+        <w:rPr>
+          <w:color w:val="C0504D" w:themeColor="accent2"/>
+        </w:rPr>
+        <w:t>&lt;html&gt;</w:t>
+      </w:r>
+    </w:p>
+    <w:p>
+      <w:pPr>
+        <w:rPr>
+          <w:color w:val="C0504D" w:themeColor="accent2"/>
+        </w:rPr>
+      </w:pPr>
+    </w:p>
+    <w:p>
+      <w:pPr>
+        <w:rPr>
+          <w:color w:val="C0504D" w:themeColor="accent2"/>
+        </w:rPr>
+      </w:pPr>
+      <w:r>
+        <w:rPr>
+          <w:color w:val="C0504D" w:themeColor="accent2"/>
+        </w:rPr>
+        <w:t xml:space="preserve">    &lt;head&gt;</w:t>
+      </w:r>
+    </w:p>
+    <w:p>
+      <w:pPr>
+        <w:rPr>
+          <w:color w:val="C0504D" w:themeColor="accent2"/>
+        </w:rPr>
+      </w:pPr>
+      <w:r>
+        <w:rPr>
+          <w:color w:val="C0504D" w:themeColor="accent2"/>
+        </w:rPr>
+        <w:t xml:space="preserve">    </w:t>
+      </w:r>
+    </w:p>
+    <w:p>
+      <w:pPr>
+        <w:rPr>
+          <w:color w:val="C0504D" w:themeColor="accent2"/>
+        </w:rPr>
+      </w:pPr>
+      <w:r>
+        <w:rPr>
+          <w:color w:val="C0504D" w:themeColor="accent2"/>
+        </w:rPr>
+        <w:t xml:space="preserve">        &lt;title&gt;My Webpage&lt;/title&gt;</w:t>
+      </w:r>
+    </w:p>
+    <w:p>
+      <w:pPr>
+        <w:rPr>
+          <w:color w:val="C0504D" w:themeColor="accent2"/>
+        </w:rPr>
+      </w:pPr>
+      <w:r>
+        <w:rPr>
+          <w:color w:val="C0504D" w:themeColor="accent2"/>
+        </w:rPr>
+        <w:t xml:space="preserve">     </w:t>
+      </w:r>
+    </w:p>
+    <w:p>
+      <w:pPr>
+        <w:rPr>
+          <w:color w:val="C0504D" w:themeColor="accent2"/>
+        </w:rPr>
+      </w:pPr>
+      <w:r>
+        <w:rPr>
+          <w:color w:val="C0504D" w:themeColor="accent2"/>
+        </w:rPr>
+        <w:t xml:space="preserve">    &lt;/head&gt;</w:t>
+      </w:r>
+    </w:p>
+    <w:p>
+      <w:pPr>
+        <w:rPr>
+          <w:color w:val="C0504D" w:themeColor="accent2"/>
+        </w:rPr>
+      </w:pPr>
+    </w:p>
+    <w:p>
+      <w:pPr>
+        <w:rPr>
+          <w:color w:val="C0504D" w:themeColor="accent2"/>
+        </w:rPr>
+      </w:pPr>
+      <w:r>
+        <w:rPr>
+          <w:color w:val="C0504D" w:themeColor="accent2"/>
+        </w:rPr>
+        <w:t xml:space="preserve">    &lt;body&gt;</w:t>
+      </w:r>
+    </w:p>
+    <w:p>
+      <w:pPr>
+        <w:rPr>
+          <w:color w:val="C0504D" w:themeColor="accent2"/>
+        </w:rPr>
+      </w:pPr>
+      <w:r>
+        <w:rPr>
+          <w:color w:val="C0504D" w:themeColor="accent2"/>
+        </w:rPr>
+        <w:t xml:space="preserve">    </w:t>
+      </w:r>
+    </w:p>
+    <w:p>
+      <w:pPr>
+        <w:rPr>
+          <w:color w:val="C0504D" w:themeColor="accent2"/>
+        </w:rPr>
+      </w:pPr>
+      <w:r>
+        <w:rPr>
+          <w:color w:val="C0504D" w:themeColor="accent2"/>
+        </w:rPr>
+        <w:t xml:space="preserve">        &lt;p id="top"&gt;&lt;a href="http://www.google.com"&gt;Click here to go to google.com&lt;/a&gt;&lt;/p&gt;</w:t>
+      </w:r>
+    </w:p>
+    <w:p>
+      <w:pPr>
+        <w:rPr>
+          <w:color w:val="C0504D" w:themeColor="accent2"/>
+        </w:rPr>
+      </w:pPr>
+      <w:r>
+        <w:rPr>
+          <w:color w:val="C0504D" w:themeColor="accent2"/>
+        </w:rPr>
+        <w:t xml:space="preserve">        </w:t>
+      </w:r>
+    </w:p>
+    <w:p>
+      <w:pPr>
+        <w:rPr>
+          <w:color w:val="C0504D" w:themeColor="accent2"/>
+        </w:rPr>
+      </w:pPr>
+      <w:r>
+        <w:rPr>
+          <w:color w:val="C0504D" w:themeColor="accent2"/>
+        </w:rPr>
+        <w:t xml:space="preserve">        &lt;p&gt;&lt;a href="http://www.wikipedia.org"&gt;&lt;img src="homer.png"&gt;&lt;/a&gt;&lt;/p&gt;</w:t>
+      </w:r>
+    </w:p>
+    <w:p>
+      <w:pPr>
+        <w:rPr>
+          <w:color w:val="C0504D" w:themeColor="accent2"/>
+        </w:rPr>
+      </w:pPr>
+      <w:r>
+        <w:rPr>
+          <w:color w:val="C0504D" w:themeColor="accent2"/>
+        </w:rPr>
+        <w:t xml:space="preserve">        </w:t>
+      </w:r>
+    </w:p>
+    <w:p>
+      <w:pPr>
+        <w:rPr>
+          <w:color w:val="C0504D" w:themeColor="accent2"/>
+        </w:rPr>
+      </w:pPr>
+      <w:r>
+        <w:rPr>
+          <w:color w:val="C0504D" w:themeColor="accent2"/>
+        </w:rPr>
+        <w:t xml:space="preserve">        &lt;p&gt;&lt;a href="helloworld.html"&gt;Hello world!&lt;/a&gt;&lt;/p&gt;</w:t>
+      </w:r>
+    </w:p>
+    <w:p>
+      <w:pPr>
+        <w:rPr>
+          <w:color w:val="C0504D" w:themeColor="accent2"/>
+        </w:rPr>
+      </w:pPr>
+      <w:r>
+        <w:rPr>
+          <w:color w:val="C0504D" w:themeColor="accent2"/>
+        </w:rPr>
+        <w:t xml:space="preserve">        </w:t>
+      </w:r>
+    </w:p>
+    <w:p>
+      <w:pPr>
+        <w:rPr>
+          <w:color w:val="C0504D" w:themeColor="accent2"/>
+        </w:rPr>
+      </w:pPr>
+      <w:r>
+        <w:rPr>
+          <w:color w:val="C0504D" w:themeColor="accent2"/>
+        </w:rPr>
+        <w:t xml:space="preserve">        &lt;p&gt;&lt;a href="http://www.wikipedia.org"&gt;&lt;img src="homer.png"&gt;&lt;/a&gt;&lt;/p&gt;</w:t>
+      </w:r>
+    </w:p>
+    <w:p>
+      <w:pPr>
+        <w:rPr>
+          <w:color w:val="C0504D" w:themeColor="accent2"/>
+        </w:rPr>
+      </w:pPr>
+      <w:r>
+        <w:rPr>
+          <w:color w:val="C0504D" w:themeColor="accent2"/>
+        </w:rPr>
+        <w:t xml:space="preserve">        </w:t>
+      </w:r>
+    </w:p>
+    <w:p>
+      <w:pPr>
+        <w:rPr>
+          <w:color w:val="C0504D" w:themeColor="accent2"/>
+        </w:rPr>
+      </w:pPr>
+      <w:r>
+        <w:rPr>
+          <w:color w:val="C0504D" w:themeColor="accent2"/>
+        </w:rPr>
+        <w:t xml:space="preserve">        &lt;p id="thirdhomer"&gt;&lt;a href="http://www.wikipedia.org"&gt;&lt;img src="homer.png"&gt;&lt;/a&gt;&lt;/p&gt;</w:t>
+      </w:r>
+    </w:p>
+    <w:p>
+      <w:pPr>
+        <w:rPr>
+          <w:color w:val="C0504D" w:themeColor="accent2"/>
+        </w:rPr>
+      </w:pPr>
+      <w:r>
+        <w:rPr>
+          <w:color w:val="C0504D" w:themeColor="accent2"/>
+        </w:rPr>
+        <w:t xml:space="preserve">        </w:t>
+      </w:r>
+    </w:p>
+    <w:p>
+      <w:pPr>
+        <w:rPr>
+          <w:color w:val="C0504D" w:themeColor="accent2"/>
+        </w:rPr>
+      </w:pPr>
+      <w:r>
+        <w:rPr>
+          <w:color w:val="C0504D" w:themeColor="accent2"/>
+        </w:rPr>
+        <w:t xml:space="preserve">        &lt;p&gt;&lt;a href="http://www.wikipedia.org"&gt;&lt;img src="homer.png"&gt;&lt;/a&gt;&lt;/p&gt;</w:t>
+      </w:r>
+    </w:p>
+    <w:p>
+      <w:pPr>
+        <w:rPr>
+          <w:color w:val="C0504D" w:themeColor="accent2"/>
+        </w:rPr>
+      </w:pPr>
+      <w:r>
+        <w:rPr>
+          <w:color w:val="C0504D" w:themeColor="accent2"/>
+        </w:rPr>
+        <w:t xml:space="preserve">        </w:t>
+      </w:r>
+    </w:p>
+    <w:p>
+      <w:pPr>
+        <w:rPr>
+          <w:color w:val="C0504D" w:themeColor="accent2"/>
+        </w:rPr>
+      </w:pPr>
+      <w:r>
+        <w:rPr>
+          <w:color w:val="C0504D" w:themeColor="accent2"/>
+        </w:rPr>
+        <w:t xml:space="preserve">        &lt;p&gt;&lt;a href="http://www.wikipedia.org"&gt;&lt;img src="homer.png"&gt;&lt;/a&gt;&lt;/p&gt;</w:t>
+      </w:r>
+    </w:p>
+    <w:p>
+      <w:pPr>
+        <w:rPr>
+          <w:color w:val="C0504D" w:themeColor="accent2"/>
+        </w:rPr>
+      </w:pPr>
+      <w:r>
+        <w:rPr>
+          <w:color w:val="C0504D" w:themeColor="accent2"/>
+        </w:rPr>
+        <w:t xml:space="preserve">        </w:t>
+      </w:r>
+    </w:p>
+    <w:p>
+      <w:pPr>
+        <w:rPr>
+          <w:color w:val="C0504D" w:themeColor="accent2"/>
+        </w:rPr>
+      </w:pPr>
+      <w:r>
+        <w:rPr>
+          <w:color w:val="C0504D" w:themeColor="accent2"/>
+        </w:rPr>
+        <w:t xml:space="preserve">        &lt;p&gt;&lt;a href="#top"&gt;Back to top&lt;/a&gt;&lt;/p&gt;</w:t>
+      </w:r>
+    </w:p>
+    <w:p>
+      <w:pPr>
+        <w:rPr>
+          <w:color w:val="C0504D" w:themeColor="accent2"/>
+        </w:rPr>
+      </w:pPr>
+      <w:r>
+        <w:rPr>
+          <w:color w:val="C0504D" w:themeColor="accent2"/>
+        </w:rPr>
+        <w:t xml:space="preserve">        </w:t>
+      </w:r>
+    </w:p>
+    <w:p>
+      <w:pPr>
+        <w:rPr>
+          <w:color w:val="C0504D" w:themeColor="accent2"/>
+        </w:rPr>
+      </w:pPr>
+      <w:r>
+        <w:rPr>
+          <w:color w:val="C0504D" w:themeColor="accent2"/>
+        </w:rPr>
+        <w:t xml:space="preserve">        &lt;p&gt;&lt;a href="#thirdhomer"&gt;Go to third homer&lt;/a&gt;&lt;/p&gt;</w:t>
+      </w:r>
+    </w:p>
+    <w:p>
+      <w:r>
+        <w:tab/>
+        <w:t>// Ga naar de paragraph op de huidige pagina met id ‘thirdhomer’</w:t>
+      </w:r>
+      <w:r>
+        <w:t xml:space="preserve">        </w:t>
+      </w:r>
+    </w:p>
+    <w:p>
+      <w:pPr>
+        <w:rPr>
+          <w:color w:val="C0504D" w:themeColor="accent2"/>
+        </w:rPr>
+      </w:pPr>
+      <w:r>
+        <w:rPr>
+          <w:color w:val="C0504D" w:themeColor="accent2"/>
+        </w:rPr>
+        <w:t xml:space="preserve">        </w:t>
+      </w:r>
+    </w:p>
+    <w:p>
+      <w:pPr>
+        <w:rPr>
+          <w:color w:val="C0504D" w:themeColor="accent2"/>
+        </w:rPr>
+      </w:pPr>
+      <w:r>
+        <w:rPr>
+          <w:color w:val="C0504D" w:themeColor="accent2"/>
+        </w:rPr>
+        <w:t xml:space="preserve">    &lt;/body&gt;</w:t>
+      </w:r>
+    </w:p>
+    <w:p>
+      <w:pPr>
+        <w:rPr>
+          <w:color w:val="C0504D" w:themeColor="accent2"/>
+        </w:rPr>
+      </w:pPr>
+    </w:p>
+    <w:p>
+      <w:pPr>
+        <w:rPr>
+          <w:color w:val="C0504D" w:themeColor="accent2"/>
+        </w:rPr>
+      </w:pPr>
+      <w:r>
+        <w:rPr>
+          <w:color w:val="C0504D" w:themeColor="accent2"/>
+        </w:rPr>
+        <w:t>&lt;/html&gt;</w:t>
+      </w:r>
+    </w:p>
+    <w:p>
+      <w:pPr>
+        <w:rPr>
+          <w:color w:val="C0504D" w:themeColor="accent2"/>
+        </w:rPr>
+      </w:pPr>
+    </w:p>
+    <w:p>
+      <w:r>
+        <w:t>Het gebruik van relatieve links is handig voor als je je website wil verplaatsen, mits je uiteraard de structuur gelijk houdt dan blijft de site goed werken, zonder gebroken links.</w:t>
+      </w:r>
+    </w:p>
+    <w:p/>
+    <w:p/>
+    <w:p>
+      <w:r>
+        <w:rPr>
+          <w:b/>
+        </w:rPr>
+        <w:t>Les 32 – HTML Entities (weergave speciale karakters)</w:t>
+      </w:r>
+    </w:p>
+    <w:p/>
+    <w:p>
+      <w:pPr>
+        <w:rPr>
+          <w:color w:val="C0504D" w:themeColor="accent2"/>
+        </w:rPr>
+      </w:pPr>
+      <w:r>
+        <w:rPr>
+          <w:color w:val="C0504D" w:themeColor="accent2"/>
+        </w:rPr>
+        <w:t>&lt;html&gt;</w:t>
+      </w:r>
+    </w:p>
+    <w:p>
+      <w:pPr>
+        <w:rPr>
+          <w:color w:val="C0504D" w:themeColor="accent2"/>
+        </w:rPr>
+      </w:pPr>
+    </w:p>
+    <w:p>
+      <w:pPr>
+        <w:rPr>
+          <w:color w:val="C0504D" w:themeColor="accent2"/>
+        </w:rPr>
+      </w:pPr>
+      <w:r>
+        <w:rPr>
+          <w:color w:val="C0504D" w:themeColor="accent2"/>
+        </w:rPr>
+        <w:t xml:space="preserve">    &lt;head&gt;</w:t>
+      </w:r>
+    </w:p>
+    <w:p>
+      <w:pPr>
+        <w:rPr>
+          <w:color w:val="C0504D" w:themeColor="accent2"/>
+        </w:rPr>
+      </w:pPr>
+      <w:r>
+        <w:rPr>
+          <w:color w:val="C0504D" w:themeColor="accent2"/>
+        </w:rPr>
+        <w:t xml:space="preserve">    </w:t>
+      </w:r>
+    </w:p>
+    <w:p>
+      <w:pPr>
+        <w:rPr>
+          <w:color w:val="C0504D" w:themeColor="accent2"/>
+        </w:rPr>
+      </w:pPr>
+      <w:r>
+        <w:rPr>
+          <w:color w:val="C0504D" w:themeColor="accent2"/>
+        </w:rPr>
+        <w:t xml:space="preserve">        &lt;title&gt;My Webpage&lt;/title&gt;</w:t>
+      </w:r>
+    </w:p>
+    <w:p>
+      <w:pPr>
+        <w:rPr>
+          <w:color w:val="C0504D" w:themeColor="accent2"/>
+        </w:rPr>
+      </w:pPr>
+      <w:r>
+        <w:rPr>
+          <w:color w:val="C0504D" w:themeColor="accent2"/>
+        </w:rPr>
+        <w:t xml:space="preserve">     </w:t>
+      </w:r>
+    </w:p>
+    <w:p>
+      <w:pPr>
+        <w:rPr>
+          <w:color w:val="C0504D" w:themeColor="accent2"/>
+        </w:rPr>
+      </w:pPr>
+      <w:r>
+        <w:rPr>
+          <w:color w:val="C0504D" w:themeColor="accent2"/>
+        </w:rPr>
+        <w:t xml:space="preserve">    &lt;/head&gt;</w:t>
+      </w:r>
+    </w:p>
+    <w:p>
+      <w:pPr>
+        <w:rPr>
+          <w:color w:val="C0504D" w:themeColor="accent2"/>
+        </w:rPr>
+      </w:pPr>
+    </w:p>
+    <w:p>
+      <w:pPr>
+        <w:rPr>
+          <w:color w:val="C0504D" w:themeColor="accent2"/>
+        </w:rPr>
+      </w:pPr>
+      <w:r>
+        <w:rPr>
+          <w:color w:val="C0504D" w:themeColor="accent2"/>
+        </w:rPr>
+        <w:t xml:space="preserve">    &lt;body&gt;</w:t>
+      </w:r>
+    </w:p>
+    <w:p>
+      <w:pPr>
+        <w:rPr>
+          <w:color w:val="C0504D" w:themeColor="accent2"/>
+        </w:rPr>
+      </w:pPr>
+      <w:r>
+        <w:rPr>
+          <w:color w:val="C0504D" w:themeColor="accent2"/>
+        </w:rPr>
+        <w:t xml:space="preserve">    </w:t>
+      </w:r>
+    </w:p>
+    <w:p>
+      <w:pPr>
+        <w:rPr>
+          <w:color w:val="C0504D" w:themeColor="accent2"/>
+        </w:rPr>
+      </w:pPr>
+      <w:r>
+        <w:rPr>
+          <w:color w:val="C0504D" w:themeColor="accent2"/>
+        </w:rPr>
+        <w:t xml:space="preserve">        &amp;lt;a href="http://google.com"&amp;gt;</w:t>
+      </w:r>
+    </w:p>
+    <w:p>
+      <w:pPr>
+        <w:rPr>
+          <w:color w:val="C0504D" w:themeColor="accent2"/>
+        </w:rPr>
+      </w:pPr>
+      <w:r>
+        <w:rPr>
+          <w:color w:val="C0504D" w:themeColor="accent2"/>
+        </w:rPr>
+        <w:t xml:space="preserve">        </w:t>
+      </w:r>
+    </w:p>
+    <w:p>
+      <w:pPr>
+        <w:rPr>
+          <w:color w:val="C0504D" w:themeColor="accent2"/>
+        </w:rPr>
+      </w:pPr>
+      <w:r>
+        <w:rPr>
+          <w:color w:val="C0504D" w:themeColor="accent2"/>
+        </w:rPr>
+        <w:t xml:space="preserve">    &lt;/body&gt;</w:t>
+      </w:r>
+    </w:p>
+    <w:p>
+      <w:pPr>
+        <w:rPr>
+          <w:color w:val="C0504D" w:themeColor="accent2"/>
+        </w:rPr>
+      </w:pPr>
+    </w:p>
+    <w:p>
+      <w:pPr>
+        <w:rPr>
+          <w:color w:val="C0504D" w:themeColor="accent2"/>
+        </w:rPr>
+      </w:pPr>
+      <w:r>
+        <w:rPr>
+          <w:color w:val="C0504D" w:themeColor="accent2"/>
+        </w:rPr>
+        <w:t>&lt;/html&gt;</w:t>
+      </w:r>
+    </w:p>
+    <w:p/>
+    <w:p>
+      <w:r>
+        <w:t xml:space="preserve">Zie voor een </w:t>
+      </w:r>
+      <w:r>
+        <w:t xml:space="preserve">komplete lijst van speciale </w:t>
+      </w:r>
+      <w:r>
+        <w:t xml:space="preserve">karakters op </w:t>
+      </w:r>
+      <w:hyperlink r:id="rId6" w:history="1">
+        <w:r>
+          <w:rPr>
+            <w:rStyle w:val="Hyperlink"/>
+          </w:rPr>
+          <w:t>https://dev.w3.org/html5/html-author/charref</w:t>
+        </w:r>
+      </w:hyperlink>
+      <w:r>
+        <w:t>.</w:t>
+      </w:r>
+    </w:p>
+    <w:p/>
+    <w:p/>
+    <w:p>
+      <w:r>
+        <w:rPr>
+          <w:b/>
+        </w:rPr>
+        <w:t>Les 34 – iFrames</w:t>
+      </w:r>
+    </w:p>
+    <w:p/>
+    <w:p>
+      <w:pPr>
+        <w:rPr>
+          <w:color w:val="C0504D" w:themeColor="accent2"/>
+        </w:rPr>
+      </w:pPr>
+      <w:r>
+        <w:rPr>
+          <w:color w:val="C0504D" w:themeColor="accent2"/>
+        </w:rPr>
+        <w:t>&lt;!doctype html&gt;</w:t>
+      </w:r>
+    </w:p>
+    <w:p>
+      <w:pPr>
+        <w:rPr>
+          <w:color w:val="C0504D" w:themeColor="accent2"/>
+        </w:rPr>
+      </w:pPr>
+      <w:r>
+        <w:rPr>
+          <w:color w:val="C0504D" w:themeColor="accent2"/>
+        </w:rPr>
+        <w:t>&lt;html&gt;</w:t>
+      </w:r>
+    </w:p>
+    <w:p>
+      <w:pPr>
+        <w:rPr>
+          <w:color w:val="C0504D" w:themeColor="accent2"/>
+        </w:rPr>
+      </w:pPr>
+      <w:r>
+        <w:rPr>
+          <w:color w:val="C0504D" w:themeColor="accent2"/>
+        </w:rPr>
+        <w:t xml:space="preserve">    &lt;head&gt;</w:t>
+      </w:r>
+    </w:p>
+    <w:p>
+      <w:pPr>
+        <w:rPr>
+          <w:color w:val="C0504D" w:themeColor="accent2"/>
+        </w:rPr>
+      </w:pPr>
+      <w:r>
+        <w:rPr>
+          <w:color w:val="C0504D" w:themeColor="accent2"/>
+        </w:rPr>
+        <w:t xml:space="preserve">        &lt;title&gt;Hello World!&lt;/title&gt;</w:t>
+      </w:r>
+    </w:p>
+    <w:p>
+      <w:pPr>
+        <w:rPr>
+          <w:color w:val="C0504D" w:themeColor="accent2"/>
+        </w:rPr>
+      </w:pPr>
+    </w:p>
+    <w:p>
+      <w:pPr>
+        <w:rPr>
+          <w:color w:val="C0504D" w:themeColor="accent2"/>
+        </w:rPr>
+      </w:pPr>
+      <w:r>
+        <w:rPr>
+          <w:color w:val="C0504D" w:themeColor="accent2"/>
+        </w:rPr>
+        <w:t xml:space="preserve">        &lt;meta charset="utf-8" /&gt;</w:t>
+      </w:r>
+    </w:p>
+    <w:p>
+      <w:pPr>
+        <w:rPr>
+          <w:color w:val="C0504D" w:themeColor="accent2"/>
+        </w:rPr>
+      </w:pPr>
+      <w:r>
+        <w:rPr>
+          <w:color w:val="C0504D" w:themeColor="accent2"/>
+        </w:rPr>
+        <w:t xml:space="preserve">        &lt;meta http-equiv="Content-type" content="text/html; charset=utf-8" /&gt;</w:t>
+      </w:r>
+    </w:p>
+    <w:p>
+      <w:pPr>
+        <w:rPr>
+          <w:color w:val="C0504D" w:themeColor="accent2"/>
+        </w:rPr>
+      </w:pPr>
+      <w:r>
+        <w:rPr>
+          <w:color w:val="C0504D" w:themeColor="accent2"/>
+        </w:rPr>
+        <w:t xml:space="preserve">        &lt;meta name="viewport" content="width=device-width, initial-scale=1" /&gt;</w:t>
+      </w:r>
+    </w:p>
+    <w:p>
+      <w:pPr>
+        <w:rPr>
+          <w:color w:val="C0504D" w:themeColor="accent2"/>
+        </w:rPr>
+      </w:pPr>
+    </w:p>
+    <w:p>
+      <w:pPr>
+        <w:rPr>
+          <w:color w:val="C0504D" w:themeColor="accent2"/>
+        </w:rPr>
+      </w:pPr>
+      <w:r>
+        <w:rPr>
+          <w:color w:val="C0504D" w:themeColor="accent2"/>
+        </w:rPr>
+        <w:t xml:space="preserve">    &lt;/head&gt;</w:t>
+      </w:r>
+    </w:p>
+    <w:p>
+      <w:pPr>
+        <w:rPr>
+          <w:color w:val="C0504D" w:themeColor="accent2"/>
+        </w:rPr>
+      </w:pPr>
+    </w:p>
+    <w:p>
+      <w:pPr>
+        <w:rPr>
+          <w:color w:val="C0504D" w:themeColor="accent2"/>
+        </w:rPr>
+      </w:pPr>
+      <w:r>
+        <w:rPr>
+          <w:color w:val="C0504D" w:themeColor="accent2"/>
+        </w:rPr>
+        <w:t xml:space="preserve">    &lt;body&gt;</w:t>
+      </w:r>
+    </w:p>
+    <w:p>
+      <w:pPr>
+        <w:rPr>
+          <w:color w:val="C0504D" w:themeColor="accent2"/>
+        </w:rPr>
+      </w:pPr>
+      <w:r>
+        <w:rPr>
+          <w:color w:val="C0504D" w:themeColor="accent2"/>
+        </w:rPr>
+        <w:t xml:space="preserve">        </w:t>
+      </w:r>
+    </w:p>
+    <w:p>
+      <w:pPr>
+        <w:rPr>
+          <w:color w:val="C0504D" w:themeColor="accent2"/>
+        </w:rPr>
+      </w:pPr>
+      <w:r>
+        <w:rPr>
+          <w:color w:val="C0504D" w:themeColor="accent2"/>
+        </w:rPr>
+        <w:t xml:space="preserve">        &lt;iframe width="560" height="315" src="https://www.youtube.com/embed/DrDm7uO4Fu0?rel=0" frameborder="0" allowfullscreen align="right"&gt;&lt;/iframe&gt;</w:t>
+      </w:r>
+    </w:p>
+    <w:p>
+      <w:pPr>
+        <w:rPr>
+          <w:color w:val="C0504D" w:themeColor="accent2"/>
+        </w:rPr>
+      </w:pPr>
+      <w:r>
+        <w:rPr>
+          <w:color w:val="C0504D" w:themeColor="accent2"/>
+        </w:rPr>
+        <w:t xml:space="preserve">    &lt;/body&gt;</w:t>
+      </w:r>
+    </w:p>
+    <w:p>
+      <w:pPr>
+        <w:rPr>
+          <w:color w:val="C0504D" w:themeColor="accent2"/>
+        </w:rPr>
+      </w:pPr>
+      <w:r>
+        <w:rPr>
+          <w:color w:val="C0504D" w:themeColor="accent2"/>
+        </w:rPr>
+        <w:t xml:space="preserve">    </w:t>
+      </w:r>
+    </w:p>
+    <w:p>
+      <w:pPr>
+        <w:rPr>
+          <w:color w:val="C0504D" w:themeColor="accent2"/>
+        </w:rPr>
+      </w:pPr>
+      <w:r>
+        <w:rPr>
+          <w:color w:val="C0504D" w:themeColor="accent2"/>
+        </w:rPr>
+        <w:t>&lt;/html&gt;</w:t>
+      </w:r>
+    </w:p>
+    <w:p/>
+    <w:p>
+      <w:r>
+        <w:t>Let op dat niet alle sites toestaan dat je hun content in een iframe weergeeft. Google is een voorbeeld.</w:t>
+      </w:r>
+      <w:bookmarkStart w:id="28" w:name="_GoBack"/>
+      <w:bookmarkEnd w:id="28"/>
+    </w:p>
+    <w:p/>
     <w:sectPr>
       <w:pgSz w:w="11900" w:h="16840"/>
       <w:pgMar w:top="1440" w:right="1800" w:bottom="1440" w:left="1800" w:header="708" w:footer="708" w:gutter="0"/>
@@ -651,6 +4590,127 @@
     </w:sectPr>
   </w:body>
 </w:document>
+</file>
+
+<file path=word/numbering.xml><?xml version="1.0" encoding="utf-8"?>
+<w:numbering xmlns:wpc="http://schemas.microsoft.com/office/word/2010/wordprocessingCanvas" xmlns:mo="http://schemas.microsoft.com/office/mac/office/2008/main" xmlns:mc="http://schemas.openxmlformats.org/markup-compatibility/2006" xmlns:mv="urn:schemas-microsoft-com:mac:vml" xmlns:o="urn:schemas-microsoft-com:office:office" xmlns:r="http://schemas.openxmlformats.org/officeDocument/2006/relationships" xmlns:m="http://schemas.openxmlformats.org/officeDocument/2006/math" xmlns:v="urn:schemas-microsoft-com:vml" xmlns:wp14="http://schemas.microsoft.com/office/word/2010/wordprocessingDrawing" xmlns:wp="http://schemas.openxmlformats.org/drawingml/2006/wordprocessingDrawing" xmlns:w10="urn:schemas-microsoft-com:office:word" xmlns:w="http://schemas.openxmlformats.org/wordprocessingml/2006/main" xmlns:w14="http://schemas.microsoft.com/office/word/2010/wordml" xmlns:wpg="http://schemas.microsoft.com/office/word/2010/wordprocessingGroup" xmlns:wpi="http://schemas.microsoft.com/office/word/2010/wordprocessingInk" xmlns:wne="http://schemas.microsoft.com/office/word/2006/wordml" xmlns:wps="http://schemas.microsoft.com/office/word/2010/wordprocessingShape" mc:Ignorable="w14 wp14">
+  <w:abstractNum w:abstractNumId="0">
+    <w:nsid w:val="447F085B"/>
+    <w:multiLevelType w:val="hybridMultilevel"/>
+    <w:tmpl w:val="FD926DA8"/>
+    <w:lvl w:ilvl="0" w:tplc="6EF62B28">
+      <w:start w:val="2"/>
+      <w:numFmt w:val="bullet"/>
+      <w:lvlText w:val="-"/>
+      <w:lvlJc w:val="left"/>
+      <w:pPr>
+        <w:ind w:left="720" w:hanging="360"/>
+      </w:pPr>
+      <w:rPr>
+        <w:rFonts w:ascii="Cambria" w:eastAsiaTheme="minorEastAsia" w:hAnsi="Cambria" w:cstheme="minorBidi" w:hint="default"/>
+      </w:rPr>
+    </w:lvl>
+    <w:lvl w:ilvl="1" w:tplc="04090003" w:tentative="1">
+      <w:start w:val="1"/>
+      <w:numFmt w:val="bullet"/>
+      <w:lvlText w:val="o"/>
+      <w:lvlJc w:val="left"/>
+      <w:pPr>
+        <w:ind w:left="1440" w:hanging="360"/>
+      </w:pPr>
+      <w:rPr>
+        <w:rFonts w:ascii="Courier New" w:hAnsi="Courier New" w:hint="default"/>
+      </w:rPr>
+    </w:lvl>
+    <w:lvl w:ilvl="2" w:tplc="04090005" w:tentative="1">
+      <w:start w:val="1"/>
+      <w:numFmt w:val="bullet"/>
+      <w:lvlText w:val=""/>
+      <w:lvlJc w:val="left"/>
+      <w:pPr>
+        <w:ind w:left="2160" w:hanging="360"/>
+      </w:pPr>
+      <w:rPr>
+        <w:rFonts w:ascii="Wingdings" w:hAnsi="Wingdings" w:hint="default"/>
+      </w:rPr>
+    </w:lvl>
+    <w:lvl w:ilvl="3" w:tplc="04090001" w:tentative="1">
+      <w:start w:val="1"/>
+      <w:numFmt w:val="bullet"/>
+      <w:lvlText w:val=""/>
+      <w:lvlJc w:val="left"/>
+      <w:pPr>
+        <w:ind w:left="2880" w:hanging="360"/>
+      </w:pPr>
+      <w:rPr>
+        <w:rFonts w:ascii="Symbol" w:hAnsi="Symbol" w:hint="default"/>
+      </w:rPr>
+    </w:lvl>
+    <w:lvl w:ilvl="4" w:tplc="04090003" w:tentative="1">
+      <w:start w:val="1"/>
+      <w:numFmt w:val="bullet"/>
+      <w:lvlText w:val="o"/>
+      <w:lvlJc w:val="left"/>
+      <w:pPr>
+        <w:ind w:left="3600" w:hanging="360"/>
+      </w:pPr>
+      <w:rPr>
+        <w:rFonts w:ascii="Courier New" w:hAnsi="Courier New" w:hint="default"/>
+      </w:rPr>
+    </w:lvl>
+    <w:lvl w:ilvl="5" w:tplc="04090005" w:tentative="1">
+      <w:start w:val="1"/>
+      <w:numFmt w:val="bullet"/>
+      <w:lvlText w:val=""/>
+      <w:lvlJc w:val="left"/>
+      <w:pPr>
+        <w:ind w:left="4320" w:hanging="360"/>
+      </w:pPr>
+      <w:rPr>
+        <w:rFonts w:ascii="Wingdings" w:hAnsi="Wingdings" w:hint="default"/>
+      </w:rPr>
+    </w:lvl>
+    <w:lvl w:ilvl="6" w:tplc="04090001" w:tentative="1">
+      <w:start w:val="1"/>
+      <w:numFmt w:val="bullet"/>
+      <w:lvlText w:val=""/>
+      <w:lvlJc w:val="left"/>
+      <w:pPr>
+        <w:ind w:left="5040" w:hanging="360"/>
+      </w:pPr>
+      <w:rPr>
+        <w:rFonts w:ascii="Symbol" w:hAnsi="Symbol" w:hint="default"/>
+      </w:rPr>
+    </w:lvl>
+    <w:lvl w:ilvl="7" w:tplc="04090003" w:tentative="1">
+      <w:start w:val="1"/>
+      <w:numFmt w:val="bullet"/>
+      <w:lvlText w:val="o"/>
+      <w:lvlJc w:val="left"/>
+      <w:pPr>
+        <w:ind w:left="5760" w:hanging="360"/>
+      </w:pPr>
+      <w:rPr>
+        <w:rFonts w:ascii="Courier New" w:hAnsi="Courier New" w:hint="default"/>
+      </w:rPr>
+    </w:lvl>
+    <w:lvl w:ilvl="8" w:tplc="04090005" w:tentative="1">
+      <w:start w:val="1"/>
+      <w:numFmt w:val="bullet"/>
+      <w:lvlText w:val=""/>
+      <w:lvlJc w:val="left"/>
+      <w:pPr>
+        <w:ind w:left="6480" w:hanging="360"/>
+      </w:pPr>
+      <w:rPr>
+        <w:rFonts w:ascii="Wingdings" w:hAnsi="Wingdings" w:hint="default"/>
+      </w:rPr>
+    </w:lvl>
+  </w:abstractNum>
+  <w:num w:numId="1">
+    <w:abstractNumId w:val="0"/>
+  </w:num>
+</w:numbering>
 </file>
 
 <file path=word/styles.xml><?xml version="1.0" encoding="utf-8"?>
@@ -808,7 +4868,7 @@
   <w:style w:type="paragraph" w:default="1" w:styleId="Normal">
     <w:name w:val="Normal"/>
     <w:qFormat/>
-    <w:rsid w:val="0032183C"/>
+    <w:rsid w:val="006C6D28"/>
   </w:style>
   <w:style w:type="character" w:default="1" w:styleId="DefaultParagraphFont">
     <w:name w:val="Default Paragraph Font"/>
@@ -836,6 +4896,40 @@
     <w:uiPriority w:val="99"/>
     <w:semiHidden/>
     <w:unhideWhenUsed/>
+  </w:style>
+  <w:style w:type="paragraph" w:styleId="ListParagraph">
+    <w:name w:val="List Paragraph"/>
+    <w:basedOn w:val="Normal"/>
+    <w:uiPriority w:val="34"/>
+    <w:qFormat/>
+    <w:rsid w:val="00311657"/>
+    <w:pPr>
+      <w:ind w:left="720"/>
+      <w:contextualSpacing/>
+    </w:pPr>
+  </w:style>
+  <w:style w:type="character" w:styleId="Hyperlink">
+    <w:name w:val="Hyperlink"/>
+    <w:basedOn w:val="DefaultParagraphFont"/>
+    <w:uiPriority w:val="99"/>
+    <w:unhideWhenUsed/>
+    <w:rsid w:val="003E62A7"/>
+    <w:rPr>
+      <w:color w:val="0000FF" w:themeColor="hyperlink"/>
+      <w:u w:val="single"/>
+    </w:rPr>
+  </w:style>
+  <w:style w:type="character" w:styleId="FollowedHyperlink">
+    <w:name w:val="FollowedHyperlink"/>
+    <w:basedOn w:val="DefaultParagraphFont"/>
+    <w:uiPriority w:val="99"/>
+    <w:semiHidden/>
+    <w:unhideWhenUsed/>
+    <w:rsid w:val="003E62A7"/>
+    <w:rPr>
+      <w:color w:val="800080" w:themeColor="followedHyperlink"/>
+      <w:u w:val="single"/>
+    </w:rPr>
   </w:style>
 </w:styles>
 </file>
@@ -995,7 +5089,7 @@
   <w:style w:type="paragraph" w:default="1" w:styleId="Normal">
     <w:name w:val="Normal"/>
     <w:qFormat/>
-    <w:rsid w:val="0032183C"/>
+    <w:rsid w:val="006C6D28"/>
   </w:style>
   <w:style w:type="character" w:default="1" w:styleId="DefaultParagraphFont">
     <w:name w:val="Default Paragraph Font"/>
@@ -1023,6 +5117,40 @@
     <w:uiPriority w:val="99"/>
     <w:semiHidden/>
     <w:unhideWhenUsed/>
+  </w:style>
+  <w:style w:type="paragraph" w:styleId="ListParagraph">
+    <w:name w:val="List Paragraph"/>
+    <w:basedOn w:val="Normal"/>
+    <w:uiPriority w:val="34"/>
+    <w:qFormat/>
+    <w:rsid w:val="00311657"/>
+    <w:pPr>
+      <w:ind w:left="720"/>
+      <w:contextualSpacing/>
+    </w:pPr>
+  </w:style>
+  <w:style w:type="character" w:styleId="Hyperlink">
+    <w:name w:val="Hyperlink"/>
+    <w:basedOn w:val="DefaultParagraphFont"/>
+    <w:uiPriority w:val="99"/>
+    <w:unhideWhenUsed/>
+    <w:rsid w:val="003E62A7"/>
+    <w:rPr>
+      <w:color w:val="0000FF" w:themeColor="hyperlink"/>
+      <w:u w:val="single"/>
+    </w:rPr>
+  </w:style>
+  <w:style w:type="character" w:styleId="FollowedHyperlink">
+    <w:name w:val="FollowedHyperlink"/>
+    <w:basedOn w:val="DefaultParagraphFont"/>
+    <w:uiPriority w:val="99"/>
+    <w:semiHidden/>
+    <w:unhideWhenUsed/>
+    <w:rsid w:val="003E62A7"/>
+    <w:rPr>
+      <w:color w:val="800080" w:themeColor="followedHyperlink"/>
+      <w:u w:val="single"/>
+    </w:rPr>
   </w:style>
 </w:styles>
 </file>

</xml_diff>

<commit_message>
Bijgewerkt t/m jQuery sectie
Bij wijze van test verder gegaan met OpenOffice ilv MS Word. Bevalt
prima, daardoor wel 3 files nu met verschillende extensies…
</commit_message>
<xml_diff>
--- a/Aantekeningen Complete Web Developer Course 2.0.docx
+++ b/Aantekeningen Complete Web Developer Course 2.0.docx
@@ -10361,6 +10361,217 @@
       </w:r>
     </w:p>
     <w:p>
+      <w:pPr>
+        <w:rPr>
+          <w:b/>
+        </w:rPr>
+      </w:pPr>
+      <w:r>
+        <w:rPr>
+          <w:b/>
+        </w:rPr>
+        <w:t>Section 4 – JavaScript</w:t>
+      </w:r>
+    </w:p>
+    <w:p>
+      <w:pPr>
+        <w:rPr>
+          <w:b/>
+        </w:rPr>
+      </w:pPr>
+    </w:p>
+    <w:p>
+      <w:pPr>
+        <w:rPr>
+          <w:b/>
+        </w:rPr>
+      </w:pPr>
+      <w:r>
+        <w:rPr>
+          <w:b/>
+        </w:rPr>
+        <w:t>Les 84 – Internal javascript</w:t>
+      </w:r>
+    </w:p>
+    <w:p>
+      <w:pPr>
+        <w:rPr>
+          <w:b/>
+        </w:rPr>
+      </w:pPr>
+    </w:p>
+    <w:p>
+      <w:r>
+        <w:t>Inline javascript wordt vrijwel niet gebruikt en afgeraden. Alleen voor hele kleine stukjes code kan het handig zijn. Beter is om de code apart van de inhoud en opmaak op te nemen.</w:t>
+      </w:r>
+    </w:p>
+    <w:p/>
+    <w:p>
+      <w:r>
+        <w:t>Javascript code staat tussen script tags:</w:t>
+      </w:r>
+    </w:p>
+    <w:p/>
+    <w:p>
+      <w:pPr>
+        <w:rPr>
+          <w:color w:val="C0504D" w:themeColor="accent2"/>
+        </w:rPr>
+      </w:pPr>
+      <w:r>
+        <w:rPr>
+          <w:color w:val="C0504D" w:themeColor="accent2"/>
+        </w:rPr>
+        <w:tab/>
+        <w:t>&lt;script type=”text/javascript”&gt;</w:t>
+      </w:r>
+    </w:p>
+    <w:p>
+      <w:pPr>
+        <w:rPr>
+          <w:color w:val="C0504D" w:themeColor="accent2"/>
+        </w:rPr>
+      </w:pPr>
+      <w:r>
+        <w:rPr>
+          <w:color w:val="C0504D" w:themeColor="accent2"/>
+        </w:rPr>
+        <w:tab/>
+      </w:r>
+      <w:r>
+        <w:rPr>
+          <w:color w:val="C0504D" w:themeColor="accent2"/>
+        </w:rPr>
+        <w:tab/>
+        <w:t>// code</w:t>
+      </w:r>
+    </w:p>
+    <w:p>
+      <w:pPr>
+        <w:rPr>
+          <w:color w:val="C0504D" w:themeColor="accent2"/>
+        </w:rPr>
+      </w:pPr>
+      <w:r>
+        <w:rPr>
+          <w:color w:val="C0504D" w:themeColor="accent2"/>
+        </w:rPr>
+        <w:tab/>
+        <w:t>&lt;script&gt;</w:t>
+      </w:r>
+    </w:p>
+    <w:p/>
+    <w:p>
+      <w:r>
+        <w:t>Het type hoeft in principe niet aangegeven te worden, maar dit is wel zo netjes (er zijn nl. diverse typen mogelijk).</w:t>
+      </w:r>
+    </w:p>
+    <w:p/>
+    <w:p>
+      <w:r>
+        <w:t xml:space="preserve">Gebruik in </w:t>
+      </w:r>
+      <w:r>
+        <w:rPr>
+          <w:b/>
+        </w:rPr>
+        <w:t>Chrome</w:t>
+      </w:r>
+      <w:r>
+        <w:t xml:space="preserve"> de </w:t>
+      </w:r>
+      <w:r>
+        <w:rPr>
+          <w:b/>
+        </w:rPr>
+        <w:t>Inspect</w:t>
+      </w:r>
+      <w:r>
+        <w:t xml:space="preserve"> optie </w:t>
+      </w:r>
+      <w:r>
+        <w:t xml:space="preserve">– </w:t>
+      </w:r>
+      <w:r>
+        <w:rPr>
+          <w:b/>
+        </w:rPr>
+        <w:t>rechtsklikken</w:t>
+      </w:r>
+      <w:r>
+        <w:t xml:space="preserve"> op de pagina of menu </w:t>
+      </w:r>
+      <w:r>
+        <w:rPr>
+          <w:b/>
+        </w:rPr>
+        <w:t>Weergav</w:t>
+      </w:r>
+      <w:r>
+        <w:rPr>
+          <w:b/>
+        </w:rPr>
+        <w:t>e-ontwikkelaar-Ontwikkelaarstoo</w:t>
+      </w:r>
+      <w:r>
+        <w:rPr>
+          <w:b/>
+        </w:rPr>
+        <w:t>ls</w:t>
+      </w:r>
+      <w:r>
+        <w:t xml:space="preserve"> – </w:t>
+      </w:r>
+      <w:r>
+        <w:t xml:space="preserve">en daarbinnen de </w:t>
+      </w:r>
+      <w:r>
+        <w:rPr>
+          <w:b/>
+        </w:rPr>
+        <w:t>Console</w:t>
+      </w:r>
+      <w:r>
+        <w:t xml:space="preserve"> tab om syntax fouten in javascript op te sporen. Normaliter zie je nl. niets als er een fout in de code zit.</w:t>
+      </w:r>
+    </w:p>
+    <w:p/>
+    <w:p>
+      <w:r>
+        <w:t xml:space="preserve">De javascript code kan zowel in de &lt;head&gt; als de &lt;body&gt; sectie opgenomen worden. Normaliter </w:t>
+      </w:r>
+      <w:r>
+        <w:t xml:space="preserve">aan het eind van </w:t>
+      </w:r>
+      <w:r>
+        <w:t xml:space="preserve">de &lt;body&gt;, </w:t>
+      </w:r>
+      <w:r>
+        <w:t xml:space="preserve">waardoor het direct wordt uitgevoerd als de pagina wordt geladen, </w:t>
+      </w:r>
+      <w:r>
+        <w:t>maar er zijn situaties waarin de &lt;head&gt; sectie een betere plek is. Komt in deze cursus nog terug.</w:t>
+      </w:r>
+    </w:p>
+    <w:p/>
+    <w:p>
+      <w:bookmarkStart w:id="28" w:name="_GoBack"/>
+      <w:bookmarkEnd w:id="28"/>
+    </w:p>
+    <w:p>
+      <w:pPr>
+        <w:rPr>
+          <w:b/>
+        </w:rPr>
+      </w:pPr>
+      <w:r>
+        <w:rPr>
+          <w:b/>
+        </w:rPr>
+        <w:br w:type="page"/>
+      </w:r>
+    </w:p>
+    <w:p>
       <w:r>
         <w:rPr>
           <w:b/>
@@ -10857,8 +11068,8 @@
       <w:r>
         <w:t xml:space="preserve">          // Kijk voor info over reguliere expressies op </w:t>
       </w:r>
-      <w:bookmarkStart w:id="28" w:name="OLE_LINK31"/>
-      <w:bookmarkStart w:id="29" w:name="OLE_LINK32"/>
+      <w:bookmarkStart w:id="29" w:name="OLE_LINK31"/>
+      <w:bookmarkStart w:id="30" w:name="OLE_LINK32"/>
       <w:r>
         <w:fldChar w:fldCharType="begin"/>
       </w:r>
@@ -10874,8 +11085,8 @@
         </w:rPr>
         <w:t>html5pattern.com</w:t>
       </w:r>
-      <w:bookmarkEnd w:id="28"/>
       <w:bookmarkEnd w:id="29"/>
+      <w:bookmarkEnd w:id="30"/>
       <w:r>
         <w:fldChar w:fldCharType="end"/>
       </w:r>
@@ -10910,7 +11121,8 @@
       </w:r>
       <w:r>
         <w:rPr>
-          <w:color w:val="FF0000"/>
+          <w:i/>
+          <w:color w:val="0000FF"/>
         </w:rPr>
         <w:t>names</w:t>
       </w:r>
@@ -11065,6 +11277,7 @@
       </w:r>
       <w:r>
         <w:rPr>
+          <w:i/>
           <w:color w:val="0000FF"/>
         </w:rPr>
         <w:t>names</w:t>
@@ -11324,7 +11537,16 @@
         <w:t>mee te nemen.</w:t>
       </w:r>
       <w:r>
-        <w:t xml:space="preserve"> Let wel dat “myForm” als id van de form gebruikt wordt!</w:t>
+        <w:t xml:space="preserve"> Let wel dat “</w:t>
+      </w:r>
+      <w:r>
+        <w:rPr>
+          <w:color w:val="0000FF"/>
+        </w:rPr>
+        <w:t>myForm</w:t>
+      </w:r>
+      <w:r>
+        <w:t>” als id van de form gebruikt wordt!</w:t>
       </w:r>
     </w:p>
     <w:p/>
@@ -12263,15 +12485,15 @@
       </w:r>
     </w:p>
     <w:p>
-      <w:bookmarkStart w:id="30" w:name="OLE_LINK29"/>
-      <w:bookmarkStart w:id="31" w:name="OLE_LINK30"/>
+      <w:bookmarkStart w:id="31" w:name="OLE_LINK29"/>
+      <w:bookmarkStart w:id="32" w:name="OLE_LINK30"/>
       <w:r>
         <w:tab/>
         <w:t>// Styling voor canvas, anders zie je nl alleen maar wit (niets dus)</w:t>
       </w:r>
     </w:p>
-    <w:bookmarkEnd w:id="30"/>
     <w:bookmarkEnd w:id="31"/>
+    <w:bookmarkEnd w:id="32"/>
     <w:p>
       <w:pPr>
         <w:rPr>
@@ -15500,7 +15722,13 @@
     <w:p/>
     <w:p>
       <w:r>
-        <w:t>Maakt het input field een blauw als het de focus krijgt (de cursor er in staat).</w:t>
+        <w:t xml:space="preserve">Maakt het input field blauw </w:t>
+      </w:r>
+      <w:r>
+        <w:t xml:space="preserve">omlijnd </w:t>
+      </w:r>
+      <w:r>
+        <w:t>als het de focus krijgt (de cursor er in staat).</w:t>
       </w:r>
     </w:p>
     <w:p/>
@@ -15835,7 +16063,206 @@
         <w:t>p:first-child</w:t>
       </w:r>
       <w:r>
-        <w:t xml:space="preserve"> selecteer je alle &lt;p&gt; elementen die het allereerste element binnen een &lt;div&gt; zijn (dus niet specifiek het eerste &lt;p&gt; element binnen een &lt;div&gt;!). </w:t>
+        <w:t xml:space="preserve"> selecteer je alle &lt;p&gt; elementen die het allereerste</w:t>
+      </w:r>
+      <w:r>
+        <w:t xml:space="preserve"> element binnen een &lt;div&gt; zijn. D</w:t>
+      </w:r>
+      <w:r>
+        <w:t xml:space="preserve">us niet specifiek het eerste </w:t>
+      </w:r>
+      <w:r>
+        <w:t>&lt;p&gt; element binnen een &lt;div&gt;. Hieronder wordt de eerste &lt;p&gt; wel geselecteerd met p:firstchild:</w:t>
+      </w:r>
+    </w:p>
+    <w:p/>
+    <w:p>
+      <w:pPr>
+        <w:rPr>
+          <w:color w:val="C0504D" w:themeColor="accent2"/>
+        </w:rPr>
+      </w:pPr>
+      <w:r>
+        <w:rPr>
+          <w:color w:val="C0504D" w:themeColor="accent2"/>
+        </w:rPr>
+        <w:tab/>
+        <w:t>&lt;div&gt;</w:t>
+      </w:r>
+    </w:p>
+    <w:p>
+      <w:pPr>
+        <w:rPr>
+          <w:color w:val="C0504D" w:themeColor="accent2"/>
+        </w:rPr>
+      </w:pPr>
+      <w:r>
+        <w:rPr>
+          <w:color w:val="C0504D" w:themeColor="accent2"/>
+        </w:rPr>
+        <w:tab/>
+      </w:r>
+      <w:r>
+        <w:rPr>
+          <w:color w:val="C0504D" w:themeColor="accent2"/>
+        </w:rPr>
+        <w:tab/>
+        <w:t>&lt;p&gt;Eerste paragraaf binnen deze div&lt;/p&gt;</w:t>
+      </w:r>
+    </w:p>
+    <w:p>
+      <w:pPr>
+        <w:rPr>
+          <w:color w:val="C0504D" w:themeColor="accent2"/>
+        </w:rPr>
+      </w:pPr>
+      <w:r>
+        <w:rPr>
+          <w:color w:val="C0504D" w:themeColor="accent2"/>
+        </w:rPr>
+        <w:tab/>
+      </w:r>
+      <w:r>
+        <w:rPr>
+          <w:color w:val="C0504D" w:themeColor="accent2"/>
+        </w:rPr>
+        <w:tab/>
+        <w:t>&lt;p&gt;Laatste paragraaf binnen deze div&lt;/p&gt;</w:t>
+      </w:r>
+    </w:p>
+    <w:p>
+      <w:pPr>
+        <w:rPr>
+          <w:color w:val="C0504D" w:themeColor="accent2"/>
+        </w:rPr>
+      </w:pPr>
+      <w:r>
+        <w:rPr>
+          <w:color w:val="C0504D" w:themeColor="accent2"/>
+        </w:rPr>
+        <w:tab/>
+      </w:r>
+      <w:r>
+        <w:rPr>
+          <w:color w:val="C0504D" w:themeColor="accent2"/>
+        </w:rPr>
+        <w:tab/>
+        <w:t>&lt;h1&gt;Dit is het allerlaatste element binnen deze div&lt;/h1&gt;</w:t>
+      </w:r>
+    </w:p>
+    <w:p>
+      <w:pPr>
+        <w:rPr>
+          <w:color w:val="C0504D" w:themeColor="accent2"/>
+        </w:rPr>
+      </w:pPr>
+      <w:r>
+        <w:rPr>
+          <w:color w:val="C0504D" w:themeColor="accent2"/>
+        </w:rPr>
+        <w:tab/>
+        <w:t>&lt;/div&gt;</w:t>
+      </w:r>
+    </w:p>
+    <w:p/>
+    <w:p>
+      <w:r>
+        <w:t>Maar hieronder niet:</w:t>
+      </w:r>
+    </w:p>
+    <w:p/>
+    <w:p>
+      <w:pPr>
+        <w:rPr>
+          <w:color w:val="C0504D" w:themeColor="accent2"/>
+        </w:rPr>
+      </w:pPr>
+      <w:r>
+        <w:rPr>
+          <w:color w:val="C0504D" w:themeColor="accent2"/>
+        </w:rPr>
+        <w:tab/>
+        <w:t>&lt;div&gt;</w:t>
+      </w:r>
+    </w:p>
+    <w:p>
+      <w:pPr>
+        <w:rPr>
+          <w:color w:val="C0504D" w:themeColor="accent2"/>
+        </w:rPr>
+      </w:pPr>
+      <w:r>
+        <w:rPr>
+          <w:color w:val="C0504D" w:themeColor="accent2"/>
+        </w:rPr>
+        <w:tab/>
+      </w:r>
+      <w:r>
+        <w:rPr>
+          <w:color w:val="C0504D" w:themeColor="accent2"/>
+        </w:rPr>
+        <w:tab/>
+        <w:t>&lt;h1&gt;Dit is het allereer</w:t>
+      </w:r>
+      <w:r>
+        <w:rPr>
+          <w:color w:val="C0504D" w:themeColor="accent2"/>
+        </w:rPr>
+        <w:t>ste element binnen deze div&lt;/h1&gt;</w:t>
+      </w:r>
+    </w:p>
+    <w:p>
+      <w:pPr>
+        <w:rPr>
+          <w:color w:val="C0504D" w:themeColor="accent2"/>
+        </w:rPr>
+      </w:pPr>
+      <w:r>
+        <w:rPr>
+          <w:color w:val="C0504D" w:themeColor="accent2"/>
+        </w:rPr>
+        <w:tab/>
+      </w:r>
+      <w:r>
+        <w:rPr>
+          <w:color w:val="C0504D" w:themeColor="accent2"/>
+        </w:rPr>
+        <w:tab/>
+        <w:t>&lt;p&gt;Eerste paragraaf binnen deze div&lt;/p&gt;</w:t>
+      </w:r>
+    </w:p>
+    <w:p>
+      <w:pPr>
+        <w:rPr>
+          <w:color w:val="C0504D" w:themeColor="accent2"/>
+        </w:rPr>
+      </w:pPr>
+      <w:r>
+        <w:rPr>
+          <w:color w:val="C0504D" w:themeColor="accent2"/>
+        </w:rPr>
+        <w:tab/>
+      </w:r>
+      <w:r>
+        <w:rPr>
+          <w:color w:val="C0504D" w:themeColor="accent2"/>
+        </w:rPr>
+        <w:tab/>
+        <w:t>&lt;p&gt;Laatste paragraaf binnen deze div&lt;/p&gt;</w:t>
+      </w:r>
+    </w:p>
+    <w:p>
+      <w:pPr>
+        <w:rPr>
+          <w:color w:val="C0504D" w:themeColor="accent2"/>
+        </w:rPr>
+      </w:pPr>
+      <w:r>
+        <w:rPr>
+          <w:color w:val="C0504D" w:themeColor="accent2"/>
+        </w:rPr>
+        <w:tab/>
+        <w:t>&lt;/div&gt;</w:t>
       </w:r>
     </w:p>
     <w:p/>
@@ -15850,7 +16277,147 @@
         <w:t>p:last-child</w:t>
       </w:r>
       <w:r>
-        <w:t xml:space="preserve"> selecteer je alle &lt;p&gt; elementen die het allerlaatste element binnen een &lt;div&gt; zijn (dus niet specifiek het laatste &lt;p&gt; element binnen een &lt;div&gt;!).</w:t>
+        <w:t xml:space="preserve"> selecteer je alle &lt;p&gt; elementen die het allerlaatste element binnen een &lt;div&gt; zijn</w:t>
+      </w:r>
+      <w:r>
+        <w:t>.</w:t>
+      </w:r>
+      <w:r>
+        <w:t xml:space="preserve"> </w:t>
+      </w:r>
+      <w:r>
+        <w:t>D</w:t>
+      </w:r>
+      <w:r>
+        <w:t>us niet specifiek het laatst</w:t>
+      </w:r>
+      <w:r>
+        <w:t xml:space="preserve">e &lt;p&gt; element binnen een &lt;div&gt;, als bijv. een &lt;h1&gt; element als allerlaatste binnen de &lt;div&gt; voorkomt dan wordt het laatste &lt;p&gt; element binnen die &lt;div&gt; </w:t>
+      </w:r>
+      <w:r>
+        <w:rPr>
+          <w:b/>
+        </w:rPr>
+        <w:t>niet</w:t>
+      </w:r>
+      <w:r>
+        <w:t xml:space="preserve"> geselecteerd</w:t>
+      </w:r>
+      <w:r>
+        <w:t>, zoals hieronder het geval is:</w:t>
+      </w:r>
+    </w:p>
+    <w:p/>
+    <w:p>
+      <w:pPr>
+        <w:rPr>
+          <w:color w:val="C0504D" w:themeColor="accent2"/>
+        </w:rPr>
+      </w:pPr>
+      <w:r>
+        <w:rPr>
+          <w:color w:val="C0504D" w:themeColor="accent2"/>
+        </w:rPr>
+        <w:tab/>
+        <w:t>&lt;div&gt;</w:t>
+      </w:r>
+    </w:p>
+    <w:p>
+      <w:pPr>
+        <w:rPr>
+          <w:color w:val="C0504D" w:themeColor="accent2"/>
+        </w:rPr>
+      </w:pPr>
+      <w:r>
+        <w:rPr>
+          <w:color w:val="C0504D" w:themeColor="accent2"/>
+        </w:rPr>
+        <w:tab/>
+      </w:r>
+      <w:r>
+        <w:rPr>
+          <w:color w:val="C0504D" w:themeColor="accent2"/>
+        </w:rPr>
+        <w:tab/>
+        <w:t>&lt;p&gt;Eerste paragraaf binnen deze div&lt;/p&gt;</w:t>
+      </w:r>
+    </w:p>
+    <w:p>
+      <w:pPr>
+        <w:rPr>
+          <w:color w:val="C0504D" w:themeColor="accent2"/>
+        </w:rPr>
+      </w:pPr>
+      <w:r>
+        <w:rPr>
+          <w:color w:val="C0504D" w:themeColor="accent2"/>
+        </w:rPr>
+        <w:tab/>
+      </w:r>
+      <w:r>
+        <w:rPr>
+          <w:color w:val="C0504D" w:themeColor="accent2"/>
+        </w:rPr>
+        <w:tab/>
+        <w:t>&lt;p&gt;</w:t>
+      </w:r>
+      <w:r>
+        <w:rPr>
+          <w:color w:val="C0504D" w:themeColor="accent2"/>
+        </w:rPr>
+        <w:t>Laat</w:t>
+      </w:r>
+      <w:r>
+        <w:rPr>
+          <w:color w:val="C0504D" w:themeColor="accent2"/>
+        </w:rPr>
+        <w:t>ste paragraaf binnen de</w:t>
+      </w:r>
+      <w:r>
+        <w:rPr>
+          <w:color w:val="C0504D" w:themeColor="accent2"/>
+        </w:rPr>
+        <w:t>ze</w:t>
+      </w:r>
+      <w:r>
+        <w:rPr>
+          <w:color w:val="C0504D" w:themeColor="accent2"/>
+        </w:rPr>
+        <w:t xml:space="preserve"> div&lt;/p&gt;</w:t>
+      </w:r>
+    </w:p>
+    <w:p>
+      <w:pPr>
+        <w:rPr>
+          <w:color w:val="C0504D" w:themeColor="accent2"/>
+        </w:rPr>
+      </w:pPr>
+      <w:r>
+        <w:rPr>
+          <w:color w:val="C0504D" w:themeColor="accent2"/>
+        </w:rPr>
+        <w:tab/>
+      </w:r>
+      <w:r>
+        <w:rPr>
+          <w:color w:val="C0504D" w:themeColor="accent2"/>
+        </w:rPr>
+        <w:tab/>
+        <w:t>&lt;h1&gt;Dit is het allerlaatste element binnen deze div&lt;/h1&gt;</w:t>
+      </w:r>
+    </w:p>
+    <w:p>
+      <w:pPr>
+        <w:rPr>
+          <w:color w:val="C0504D" w:themeColor="accent2"/>
+        </w:rPr>
+      </w:pPr>
+      <w:r>
+        <w:rPr>
+          <w:color w:val="C0504D" w:themeColor="accent2"/>
+        </w:rPr>
+        <w:tab/>
+        <w:t>&lt;/div&gt;</w:t>
       </w:r>
     </w:p>
     <w:p/>
@@ -15909,6 +16476,26 @@
           <w:color w:val="C0504D" w:themeColor="accent2"/>
         </w:rPr>
         <w:tab/>
+        <w:t>color: orange;</w:t>
+      </w:r>
+    </w:p>
+    <w:p>
+      <w:pPr>
+        <w:rPr>
+          <w:color w:val="C0504D" w:themeColor="accent2"/>
+        </w:rPr>
+      </w:pPr>
+      <w:r>
+        <w:rPr>
+          <w:color w:val="C0504D" w:themeColor="accent2"/>
+        </w:rPr>
+        <w:tab/>
+      </w:r>
+      <w:r>
+        <w:rPr>
+          <w:color w:val="C0504D" w:themeColor="accent2"/>
+        </w:rPr>
+        <w:tab/>
         <w:t>font-weight:bold;</w:t>
       </w:r>
     </w:p>
@@ -16148,7 +16735,10 @@
         <w:t>tr:nth-last-child(2n-1)</w:t>
       </w:r>
       <w:r>
-        <w:t xml:space="preserve">  kunt hierbij ook met de laatste rij beginn</w:t>
+        <w:t xml:space="preserve"> kunt je </w:t>
+      </w:r>
+      <w:r>
+        <w:t>hierbij ook met de laatste rij beginn</w:t>
       </w:r>
       <w:r>
         <w:t>en en als het ware terug tellen (oftewel de tabel op zijn kop zeten):</w:t>
@@ -17521,6 +18111,15 @@
         <w:tab/>
         <w:t>transition: 1s ease-in-out;</w:t>
       </w:r>
+      <w:r>
+        <w:rPr>
+          <w:color w:val="C0504D" w:themeColor="accent2"/>
+        </w:rPr>
+        <w:tab/>
+      </w:r>
+      <w:r>
+        <w:t>// Dit is de animatie</w:t>
+      </w:r>
     </w:p>
     <w:p>
       <w:pPr>
@@ -17594,7 +18193,25 @@
     <w:p/>
     <w:p>
       <w:r>
-        <w:t>Wanneer de box gehovered wordt vindt er een transformatie plaats. De box beweegt dan 50px naar rechts en naar beneden. De transitie duurt 1 seconde en is van het type ease-in-out: de beweging start langzaam, versnelt dan en remt daarna weer af. Dit is de meest toegepaste transitie vorm.</w:t>
+        <w:t xml:space="preserve">Wanneer de box gehovered wordt vindt er een transformatie plaats. De box beweegt dan 50px naar rechts en naar beneden. De transitie duurt </w:t>
+      </w:r>
+      <w:r>
+        <w:rPr>
+          <w:color w:val="C0504D" w:themeColor="accent2"/>
+        </w:rPr>
+        <w:t>1 seconde</w:t>
+      </w:r>
+      <w:r>
+        <w:t xml:space="preserve"> en is van het type </w:t>
+      </w:r>
+      <w:r>
+        <w:rPr>
+          <w:color w:val="C0504D" w:themeColor="accent2"/>
+        </w:rPr>
+        <w:t>ease-in-out</w:t>
+      </w:r>
+      <w:r>
+        <w:t>: de beweging start langzaam, versnelt dan en remt daarna weer af. Dit is de meest toegepaste transitie vorm.</w:t>
       </w:r>
       <w:r>
         <w:t xml:space="preserve"> Een </w:t>
@@ -19924,8 +20541,6 @@
       <w:r>
         <w:t>op te nemen. De totale breedte van alle flexbox-items inclusief padding en borders is dan 100 px, of er nu wel of geen border om de box zit.</w:t>
       </w:r>
-      <w:bookmarkStart w:id="32" w:name="_GoBack"/>
-      <w:bookmarkEnd w:id="32"/>
     </w:p>
     <w:p/>
     <w:p>

</xml_diff>